<commit_message>
- Thêm một số UseCase cơ bản. - Vẽ các Usecase sơ bản trong Use-Case-Model.docx
</commit_message>
<xml_diff>
--- a/1. Stories or Specs/Software Requirement Specifications/Usecase Specifications.docx
+++ b/1. Stories or Specs/Software Requirement Specifications/Usecase Specifications.docx
@@ -16,6 +16,9 @@
         <w:pStyle w:val="Title"/>
         <w:jc w:val="right"/>
       </w:pPr>
+      <w:r>
+        <w:t>Bảng đặc tả các UseCase</w:t>
+      </w:r>
     </w:p>
     <w:p>
       <w:pPr>
@@ -386,7 +389,7 @@
       </w:r>
       <w:r>
         <w:lastRenderedPageBreak/>
-        <w:t>Table of Contents</w:t>
+        <w:t>Mục lục</w:t>
       </w:r>
     </w:p>
     <w:p>
@@ -448,7 +451,7 @@
         <w:rPr>
           <w:noProof/>
         </w:rPr>
-        <w:instrText xml:space="preserve"> PAGEREF _Toc259393026 \h </w:instrText>
+        <w:instrText xml:space="preserve"> PAGEREF _Toc259521608 \h </w:instrText>
       </w:r>
       <w:r>
         <w:rPr>
@@ -524,7 +527,7 @@
         <w:rPr>
           <w:noProof/>
         </w:rPr>
-        <w:instrText xml:space="preserve"> PAGEREF _Toc259393027 \h </w:instrText>
+        <w:instrText xml:space="preserve"> PAGEREF _Toc259521609 \h </w:instrText>
       </w:r>
       <w:r>
         <w:rPr>
@@ -600,7 +603,7 @@
         <w:rPr>
           <w:noProof/>
         </w:rPr>
-        <w:instrText xml:space="preserve"> PAGEREF _Toc259393028 \h </w:instrText>
+        <w:instrText xml:space="preserve"> PAGEREF _Toc259521610 \h </w:instrText>
       </w:r>
       <w:r>
         <w:rPr>
@@ -673,7 +676,7 @@
         <w:rPr>
           <w:noProof/>
         </w:rPr>
-        <w:instrText xml:space="preserve"> PAGEREF _Toc259393029 \h </w:instrText>
+        <w:instrText xml:space="preserve"> PAGEREF _Toc259521611 \h </w:instrText>
       </w:r>
       <w:r>
         <w:rPr>
@@ -749,7 +752,7 @@
         <w:rPr>
           <w:noProof/>
         </w:rPr>
-        <w:instrText xml:space="preserve"> PAGEREF _Toc259393030 \h </w:instrText>
+        <w:instrText xml:space="preserve"> PAGEREF _Toc259521612 \h </w:instrText>
       </w:r>
       <w:r>
         <w:rPr>
@@ -822,7 +825,7 @@
         <w:rPr>
           <w:noProof/>
         </w:rPr>
-        <w:instrText xml:space="preserve"> PAGEREF _Toc259393031 \h </w:instrText>
+        <w:instrText xml:space="preserve"> PAGEREF _Toc259521613 \h </w:instrText>
       </w:r>
       <w:r>
         <w:rPr>
@@ -898,7 +901,7 @@
         <w:rPr>
           <w:noProof/>
         </w:rPr>
-        <w:instrText xml:space="preserve"> PAGEREF _Toc259393032 \h </w:instrText>
+        <w:instrText xml:space="preserve"> PAGEREF _Toc259521614 \h </w:instrText>
       </w:r>
       <w:r>
         <w:rPr>
@@ -971,7 +974,7 @@
         <w:rPr>
           <w:noProof/>
         </w:rPr>
-        <w:instrText xml:space="preserve"> PAGEREF _Toc259393033 \h </w:instrText>
+        <w:instrText xml:space="preserve"> PAGEREF _Toc259521615 \h </w:instrText>
       </w:r>
       <w:r>
         <w:rPr>
@@ -1044,7 +1047,7 @@
         <w:rPr>
           <w:noProof/>
         </w:rPr>
-        <w:instrText xml:space="preserve"> PAGEREF _Toc259393034 \h </w:instrText>
+        <w:instrText xml:space="preserve"> PAGEREF _Toc259521616 \h </w:instrText>
       </w:r>
       <w:r>
         <w:rPr>
@@ -1120,7 +1123,7 @@
         <w:rPr>
           <w:noProof/>
         </w:rPr>
-        <w:instrText xml:space="preserve"> PAGEREF _Toc259393035 \h </w:instrText>
+        <w:instrText xml:space="preserve"> PAGEREF _Toc259521617 \h </w:instrText>
       </w:r>
       <w:r>
         <w:rPr>
@@ -1193,7 +1196,7 @@
         <w:rPr>
           <w:noProof/>
         </w:rPr>
-        <w:instrText xml:space="preserve"> PAGEREF _Toc259393036 \h </w:instrText>
+        <w:instrText xml:space="preserve"> PAGEREF _Toc259521618 \h </w:instrText>
       </w:r>
       <w:r>
         <w:rPr>
@@ -1266,7 +1269,7 @@
         <w:rPr>
           <w:noProof/>
         </w:rPr>
-        <w:instrText xml:space="preserve"> PAGEREF _Toc259393037 \h </w:instrText>
+        <w:instrText xml:space="preserve"> PAGEREF _Toc259521619 \h </w:instrText>
       </w:r>
       <w:r>
         <w:rPr>
@@ -1342,7 +1345,7 @@
         <w:rPr>
           <w:noProof/>
         </w:rPr>
-        <w:instrText xml:space="preserve"> PAGEREF _Toc259393038 \h </w:instrText>
+        <w:instrText xml:space="preserve"> PAGEREF _Toc259521620 \h </w:instrText>
       </w:r>
       <w:r>
         <w:rPr>
@@ -1418,7 +1421,7 @@
         <w:rPr>
           <w:noProof/>
         </w:rPr>
-        <w:instrText xml:space="preserve"> PAGEREF _Toc259393039 \h </w:instrText>
+        <w:instrText xml:space="preserve"> PAGEREF _Toc259521621 \h </w:instrText>
       </w:r>
       <w:r>
         <w:rPr>
@@ -1491,7 +1494,7 @@
         <w:rPr>
           <w:noProof/>
         </w:rPr>
-        <w:instrText xml:space="preserve"> PAGEREF _Toc259393040 \h </w:instrText>
+        <w:instrText xml:space="preserve"> PAGEREF _Toc259521622 \h </w:instrText>
       </w:r>
       <w:r>
         <w:rPr>
@@ -1567,7 +1570,7 @@
         <w:rPr>
           <w:noProof/>
         </w:rPr>
-        <w:instrText xml:space="preserve"> PAGEREF _Toc259393041 \h </w:instrText>
+        <w:instrText xml:space="preserve"> PAGEREF _Toc259521623 \h </w:instrText>
       </w:r>
       <w:r>
         <w:rPr>
@@ -1643,7 +1646,7 @@
         <w:rPr>
           <w:noProof/>
         </w:rPr>
-        <w:instrText xml:space="preserve"> PAGEREF _Toc259393042 \h </w:instrText>
+        <w:instrText xml:space="preserve"> PAGEREF _Toc259521624 \h </w:instrText>
       </w:r>
       <w:r>
         <w:rPr>
@@ -1719,7 +1722,7 @@
         <w:rPr>
           <w:noProof/>
         </w:rPr>
-        <w:instrText xml:space="preserve"> PAGEREF _Toc259393043 \h </w:instrText>
+        <w:instrText xml:space="preserve"> PAGEREF _Toc259521625 \h </w:instrText>
       </w:r>
       <w:r>
         <w:rPr>
@@ -1792,7 +1795,7 @@
         <w:rPr>
           <w:noProof/>
         </w:rPr>
-        <w:instrText xml:space="preserve"> PAGEREF _Toc259393044 \h </w:instrText>
+        <w:instrText xml:space="preserve"> PAGEREF _Toc259521626 \h </w:instrText>
       </w:r>
       <w:r>
         <w:rPr>
@@ -1868,7 +1871,7 @@
         <w:rPr>
           <w:noProof/>
         </w:rPr>
-        <w:instrText xml:space="preserve"> PAGEREF _Toc259393045 \h </w:instrText>
+        <w:instrText xml:space="preserve"> PAGEREF _Toc259521627 \h </w:instrText>
       </w:r>
       <w:r>
         <w:rPr>
@@ -1941,7 +1944,7 @@
         <w:rPr>
           <w:noProof/>
         </w:rPr>
-        <w:instrText xml:space="preserve"> PAGEREF _Toc259393046 \h </w:instrText>
+        <w:instrText xml:space="preserve"> PAGEREF _Toc259521628 \h </w:instrText>
       </w:r>
       <w:r>
         <w:rPr>
@@ -2017,7 +2020,7 @@
         <w:rPr>
           <w:noProof/>
         </w:rPr>
-        <w:instrText xml:space="preserve"> PAGEREF _Toc259393047 \h </w:instrText>
+        <w:instrText xml:space="preserve"> PAGEREF _Toc259521629 \h </w:instrText>
       </w:r>
       <w:r>
         <w:rPr>
@@ -2090,7 +2093,7 @@
         <w:rPr>
           <w:noProof/>
         </w:rPr>
-        <w:instrText xml:space="preserve"> PAGEREF _Toc259393048 \h </w:instrText>
+        <w:instrText xml:space="preserve"> PAGEREF _Toc259521630 \h </w:instrText>
       </w:r>
       <w:r>
         <w:rPr>
@@ -2163,7 +2166,7 @@
         <w:rPr>
           <w:noProof/>
         </w:rPr>
-        <w:instrText xml:space="preserve"> PAGEREF _Toc259393049 \h </w:instrText>
+        <w:instrText xml:space="preserve"> PAGEREF _Toc259521631 \h </w:instrText>
       </w:r>
       <w:r>
         <w:rPr>
@@ -2236,7 +2239,7 @@
         <w:rPr>
           <w:noProof/>
         </w:rPr>
-        <w:instrText xml:space="preserve"> PAGEREF _Toc259393050 \h </w:instrText>
+        <w:instrText xml:space="preserve"> PAGEREF _Toc259521632 \h </w:instrText>
       </w:r>
       <w:r>
         <w:rPr>
@@ -2312,7 +2315,7 @@
         <w:rPr>
           <w:noProof/>
         </w:rPr>
-        <w:instrText xml:space="preserve"> PAGEREF _Toc259393051 \h </w:instrText>
+        <w:instrText xml:space="preserve"> PAGEREF _Toc259521633 \h </w:instrText>
       </w:r>
       <w:r>
         <w:rPr>
@@ -2385,7 +2388,7 @@
         <w:rPr>
           <w:noProof/>
         </w:rPr>
-        <w:instrText xml:space="preserve"> PAGEREF _Toc259393052 \h </w:instrText>
+        <w:instrText xml:space="preserve"> PAGEREF _Toc259521634 \h </w:instrText>
       </w:r>
       <w:r>
         <w:rPr>
@@ -2461,7 +2464,7 @@
         <w:rPr>
           <w:noProof/>
         </w:rPr>
-        <w:instrText xml:space="preserve"> PAGEREF _Toc259393053 \h </w:instrText>
+        <w:instrText xml:space="preserve"> PAGEREF _Toc259521635 \h </w:instrText>
       </w:r>
       <w:r>
         <w:rPr>
@@ -2537,7 +2540,7 @@
         <w:rPr>
           <w:noProof/>
         </w:rPr>
-        <w:instrText xml:space="preserve"> PAGEREF _Toc259393054 \h </w:instrText>
+        <w:instrText xml:space="preserve"> PAGEREF _Toc259521636 \h </w:instrText>
       </w:r>
       <w:r>
         <w:rPr>
@@ -2610,7 +2613,7 @@
         <w:rPr>
           <w:noProof/>
         </w:rPr>
-        <w:instrText xml:space="preserve"> PAGEREF _Toc259393055 \h </w:instrText>
+        <w:instrText xml:space="preserve"> PAGEREF _Toc259521637 \h </w:instrText>
       </w:r>
       <w:r>
         <w:rPr>
@@ -2683,7 +2686,7 @@
         <w:rPr>
           <w:noProof/>
         </w:rPr>
-        <w:instrText xml:space="preserve"> PAGEREF _Toc259393056 \h </w:instrText>
+        <w:instrText xml:space="preserve"> PAGEREF _Toc259521638 \h </w:instrText>
       </w:r>
       <w:r>
         <w:rPr>
@@ -2756,7 +2759,7 @@
         <w:rPr>
           <w:noProof/>
         </w:rPr>
-        <w:instrText xml:space="preserve"> PAGEREF _Toc259393057 \h </w:instrText>
+        <w:instrText xml:space="preserve"> PAGEREF _Toc259521639 \h </w:instrText>
       </w:r>
       <w:r>
         <w:rPr>
@@ -2832,7 +2835,7 @@
         <w:rPr>
           <w:noProof/>
         </w:rPr>
-        <w:instrText xml:space="preserve"> PAGEREF _Toc259393058 \h </w:instrText>
+        <w:instrText xml:space="preserve"> PAGEREF _Toc259521640 \h </w:instrText>
       </w:r>
       <w:r>
         <w:rPr>
@@ -2908,7 +2911,7 @@
         <w:rPr>
           <w:noProof/>
         </w:rPr>
-        <w:instrText xml:space="preserve"> PAGEREF _Toc259393059 \h </w:instrText>
+        <w:instrText xml:space="preserve"> PAGEREF _Toc259521641 \h </w:instrText>
       </w:r>
       <w:r>
         <w:rPr>
@@ -2984,7 +2987,7 @@
         <w:rPr>
           <w:noProof/>
         </w:rPr>
-        <w:instrText xml:space="preserve"> PAGEREF _Toc259393060 \h </w:instrText>
+        <w:instrText xml:space="preserve"> PAGEREF _Toc259521642 \h </w:instrText>
       </w:r>
       <w:r>
         <w:rPr>
@@ -3057,7 +3060,7 @@
         <w:rPr>
           <w:noProof/>
         </w:rPr>
-        <w:instrText xml:space="preserve"> PAGEREF _Toc259393061 \h </w:instrText>
+        <w:instrText xml:space="preserve"> PAGEREF _Toc259521643 \h </w:instrText>
       </w:r>
       <w:r>
         <w:rPr>
@@ -3130,7 +3133,7 @@
         <w:rPr>
           <w:noProof/>
         </w:rPr>
-        <w:instrText xml:space="preserve"> PAGEREF _Toc259393062 \h </w:instrText>
+        <w:instrText xml:space="preserve"> PAGEREF _Toc259521644 \h </w:instrText>
       </w:r>
       <w:r>
         <w:rPr>
@@ -3206,7 +3209,7 @@
         <w:rPr>
           <w:noProof/>
         </w:rPr>
-        <w:instrText xml:space="preserve"> PAGEREF _Toc259393063 \h </w:instrText>
+        <w:instrText xml:space="preserve"> PAGEREF _Toc259521645 \h </w:instrText>
       </w:r>
       <w:r>
         <w:rPr>
@@ -3282,7 +3285,7 @@
         <w:rPr>
           <w:noProof/>
         </w:rPr>
-        <w:instrText xml:space="preserve"> PAGEREF _Toc259393064 \h </w:instrText>
+        <w:instrText xml:space="preserve"> PAGEREF _Toc259521646 \h </w:instrText>
       </w:r>
       <w:r>
         <w:rPr>
@@ -3355,7 +3358,7 @@
         <w:rPr>
           <w:noProof/>
         </w:rPr>
-        <w:instrText xml:space="preserve"> PAGEREF _Toc259393065 \h </w:instrText>
+        <w:instrText xml:space="preserve"> PAGEREF _Toc259521647 \h </w:instrText>
       </w:r>
       <w:r>
         <w:rPr>
@@ -3431,7 +3434,7 @@
         <w:rPr>
           <w:noProof/>
         </w:rPr>
-        <w:instrText xml:space="preserve"> PAGEREF _Toc259393066 \h </w:instrText>
+        <w:instrText xml:space="preserve"> PAGEREF _Toc259521648 \h </w:instrText>
       </w:r>
       <w:r>
         <w:rPr>
@@ -3504,7 +3507,7 @@
         <w:rPr>
           <w:noProof/>
         </w:rPr>
-        <w:instrText xml:space="preserve"> PAGEREF _Toc259393067 \h </w:instrText>
+        <w:instrText xml:space="preserve"> PAGEREF _Toc259521649 \h </w:instrText>
       </w:r>
       <w:r>
         <w:rPr>
@@ -3577,7 +3580,7 @@
         <w:rPr>
           <w:noProof/>
         </w:rPr>
-        <w:instrText xml:space="preserve"> PAGEREF _Toc259393068 \h </w:instrText>
+        <w:instrText xml:space="preserve"> PAGEREF _Toc259521650 \h </w:instrText>
       </w:r>
       <w:r>
         <w:rPr>
@@ -3650,7 +3653,7 @@
         <w:rPr>
           <w:noProof/>
         </w:rPr>
-        <w:instrText xml:space="preserve"> PAGEREF _Toc259393069 \h </w:instrText>
+        <w:instrText xml:space="preserve"> PAGEREF _Toc259521651 \h </w:instrText>
       </w:r>
       <w:r>
         <w:rPr>
@@ -3726,7 +3729,7 @@
         <w:rPr>
           <w:noProof/>
         </w:rPr>
-        <w:instrText xml:space="preserve"> PAGEREF _Toc259393070 \h </w:instrText>
+        <w:instrText xml:space="preserve"> PAGEREF _Toc259521652 \h </w:instrText>
       </w:r>
       <w:r>
         <w:rPr>
@@ -3799,7 +3802,7 @@
         <w:rPr>
           <w:noProof/>
         </w:rPr>
-        <w:instrText xml:space="preserve"> PAGEREF _Toc259393071 \h </w:instrText>
+        <w:instrText xml:space="preserve"> PAGEREF _Toc259521653 \h </w:instrText>
       </w:r>
       <w:r>
         <w:rPr>
@@ -3872,7 +3875,7 @@
         <w:rPr>
           <w:noProof/>
         </w:rPr>
-        <w:instrText xml:space="preserve"> PAGEREF _Toc259393072 \h </w:instrText>
+        <w:instrText xml:space="preserve"> PAGEREF _Toc259521654 \h </w:instrText>
       </w:r>
       <w:r>
         <w:rPr>
@@ -3946,7 +3949,7 @@
         <w:rPr>
           <w:noProof/>
         </w:rPr>
-        <w:instrText xml:space="preserve"> PAGEREF _Toc259393073 \h </w:instrText>
+        <w:instrText xml:space="preserve"> PAGEREF _Toc259521655 \h </w:instrText>
       </w:r>
       <w:r>
         <w:rPr>
@@ -4022,7 +4025,7 @@
         <w:rPr>
           <w:noProof/>
         </w:rPr>
-        <w:instrText xml:space="preserve"> PAGEREF _Toc259393074 \h </w:instrText>
+        <w:instrText xml:space="preserve"> PAGEREF _Toc259521656 \h </w:instrText>
       </w:r>
       <w:r>
         <w:rPr>
@@ -4098,7 +4101,7 @@
         <w:rPr>
           <w:noProof/>
         </w:rPr>
-        <w:instrText xml:space="preserve"> PAGEREF _Toc259393075 \h </w:instrText>
+        <w:instrText xml:space="preserve"> PAGEREF _Toc259521657 \h </w:instrText>
       </w:r>
       <w:r>
         <w:rPr>
@@ -4174,7 +4177,7 @@
         <w:rPr>
           <w:noProof/>
         </w:rPr>
-        <w:instrText xml:space="preserve"> PAGEREF _Toc259393076 \h </w:instrText>
+        <w:instrText xml:space="preserve"> PAGEREF _Toc259521658 \h </w:instrText>
       </w:r>
       <w:r>
         <w:rPr>
@@ -4247,7 +4250,7 @@
         <w:rPr>
           <w:noProof/>
         </w:rPr>
-        <w:instrText xml:space="preserve"> PAGEREF _Toc259393077 \h </w:instrText>
+        <w:instrText xml:space="preserve"> PAGEREF _Toc259521659 \h </w:instrText>
       </w:r>
       <w:r>
         <w:rPr>
@@ -4320,7 +4323,7 @@
         <w:rPr>
           <w:noProof/>
         </w:rPr>
-        <w:instrText xml:space="preserve"> PAGEREF _Toc259393078 \h </w:instrText>
+        <w:instrText xml:space="preserve"> PAGEREF _Toc259521660 \h </w:instrText>
       </w:r>
       <w:r>
         <w:rPr>
@@ -4396,7 +4399,7 @@
         <w:rPr>
           <w:noProof/>
         </w:rPr>
-        <w:instrText xml:space="preserve"> PAGEREF _Toc259393079 \h </w:instrText>
+        <w:instrText xml:space="preserve"> PAGEREF _Toc259521661 \h </w:instrText>
       </w:r>
       <w:r>
         <w:rPr>
@@ -4472,7 +4475,7 @@
         <w:rPr>
           <w:noProof/>
         </w:rPr>
-        <w:instrText xml:space="preserve"> PAGEREF _Toc259393080 \h </w:instrText>
+        <w:instrText xml:space="preserve"> PAGEREF _Toc259521662 \h </w:instrText>
       </w:r>
       <w:r>
         <w:rPr>
@@ -4545,7 +4548,7 @@
         <w:rPr>
           <w:noProof/>
         </w:rPr>
-        <w:instrText xml:space="preserve"> PAGEREF _Toc259393081 \h </w:instrText>
+        <w:instrText xml:space="preserve"> PAGEREF _Toc259521663 \h </w:instrText>
       </w:r>
       <w:r>
         <w:rPr>
@@ -4621,7 +4624,7 @@
         <w:rPr>
           <w:noProof/>
         </w:rPr>
-        <w:instrText xml:space="preserve"> PAGEREF _Toc259393082 \h </w:instrText>
+        <w:instrText xml:space="preserve"> PAGEREF _Toc259521664 \h </w:instrText>
       </w:r>
       <w:r>
         <w:rPr>
@@ -4697,7 +4700,7 @@
         <w:rPr>
           <w:noProof/>
         </w:rPr>
-        <w:instrText xml:space="preserve"> PAGEREF _Toc259393083 \h </w:instrText>
+        <w:instrText xml:space="preserve"> PAGEREF _Toc259521665 \h </w:instrText>
       </w:r>
       <w:r>
         <w:rPr>
@@ -4773,7 +4776,7 @@
         <w:rPr>
           <w:noProof/>
         </w:rPr>
-        <w:instrText xml:space="preserve"> PAGEREF _Toc259393084 \h </w:instrText>
+        <w:instrText xml:space="preserve"> PAGEREF _Toc259521666 \h </w:instrText>
       </w:r>
       <w:r>
         <w:rPr>
@@ -4849,7 +4852,7 @@
         <w:rPr>
           <w:noProof/>
         </w:rPr>
-        <w:instrText xml:space="preserve"> PAGEREF _Toc259393085 \h </w:instrText>
+        <w:instrText xml:space="preserve"> PAGEREF _Toc259521667 \h </w:instrText>
       </w:r>
       <w:r>
         <w:rPr>
@@ -4925,7 +4928,7 @@
         <w:rPr>
           <w:noProof/>
         </w:rPr>
-        <w:instrText xml:space="preserve"> PAGEREF _Toc259393086 \h </w:instrText>
+        <w:instrText xml:space="preserve"> PAGEREF _Toc259521668 \h </w:instrText>
       </w:r>
       <w:r>
         <w:rPr>
@@ -4998,7 +5001,7 @@
         <w:rPr>
           <w:noProof/>
         </w:rPr>
-        <w:instrText xml:space="preserve"> PAGEREF _Toc259393087 \h </w:instrText>
+        <w:instrText xml:space="preserve"> PAGEREF _Toc259521669 \h </w:instrText>
       </w:r>
       <w:r>
         <w:rPr>
@@ -5071,7 +5074,7 @@
         <w:rPr>
           <w:noProof/>
         </w:rPr>
-        <w:instrText xml:space="preserve"> PAGEREF _Toc259393088 \h </w:instrText>
+        <w:instrText xml:space="preserve"> PAGEREF _Toc259521670 \h </w:instrText>
       </w:r>
       <w:r>
         <w:rPr>
@@ -5147,7 +5150,7 @@
         <w:rPr>
           <w:noProof/>
         </w:rPr>
-        <w:instrText xml:space="preserve"> PAGEREF _Toc259393089 \h </w:instrText>
+        <w:instrText xml:space="preserve"> PAGEREF _Toc259521671 \h </w:instrText>
       </w:r>
       <w:r>
         <w:rPr>
@@ -5223,7 +5226,7 @@
         <w:rPr>
           <w:noProof/>
         </w:rPr>
-        <w:instrText xml:space="preserve"> PAGEREF _Toc259393090 \h </w:instrText>
+        <w:instrText xml:space="preserve"> PAGEREF _Toc259521672 \h </w:instrText>
       </w:r>
       <w:r>
         <w:rPr>
@@ -5296,7 +5299,7 @@
         <w:rPr>
           <w:noProof/>
         </w:rPr>
-        <w:instrText xml:space="preserve"> PAGEREF _Toc259393091 \h </w:instrText>
+        <w:instrText xml:space="preserve"> PAGEREF _Toc259521673 \h </w:instrText>
       </w:r>
       <w:r>
         <w:rPr>
@@ -5372,7 +5375,7 @@
         <w:rPr>
           <w:noProof/>
         </w:rPr>
-        <w:instrText xml:space="preserve"> PAGEREF _Toc259393092 \h </w:instrText>
+        <w:instrText xml:space="preserve"> PAGEREF _Toc259521674 \h </w:instrText>
       </w:r>
       <w:r>
         <w:rPr>
@@ -5445,7 +5448,7 @@
         <w:rPr>
           <w:noProof/>
         </w:rPr>
-        <w:instrText xml:space="preserve"> PAGEREF _Toc259393093 \h </w:instrText>
+        <w:instrText xml:space="preserve"> PAGEREF _Toc259521675 \h </w:instrText>
       </w:r>
       <w:r>
         <w:rPr>
@@ -5521,7 +5524,7 @@
         <w:rPr>
           <w:noProof/>
         </w:rPr>
-        <w:instrText xml:space="preserve"> PAGEREF _Toc259393094 \h </w:instrText>
+        <w:instrText xml:space="preserve"> PAGEREF _Toc259521676 \h </w:instrText>
       </w:r>
       <w:r>
         <w:rPr>
@@ -5539,6 +5542,1362 @@
           <w:noProof/>
         </w:rPr>
         <w:t>10</w:t>
+      </w:r>
+      <w:r>
+        <w:rPr>
+          <w:noProof/>
+        </w:rPr>
+        <w:fldChar w:fldCharType="end"/>
+      </w:r>
+    </w:p>
+    <w:p>
+      <w:pPr>
+        <w:pStyle w:val="TOC1"/>
+        <w:tabs>
+          <w:tab w:val="left" w:pos="432"/>
+        </w:tabs>
+        <w:rPr>
+          <w:rFonts w:asciiTheme="minorHAnsi" w:eastAsiaTheme="minorEastAsia" w:hAnsiTheme="minorHAnsi" w:cstheme="minorBidi"/>
+          <w:noProof/>
+          <w:sz w:val="22"/>
+          <w:szCs w:val="22"/>
+        </w:rPr>
+      </w:pPr>
+      <w:r>
+        <w:rPr>
+          <w:noProof/>
+        </w:rPr>
+        <w:t>6.</w:t>
+      </w:r>
+      <w:r>
+        <w:rPr>
+          <w:rFonts w:asciiTheme="minorHAnsi" w:eastAsiaTheme="minorEastAsia" w:hAnsiTheme="minorHAnsi" w:cstheme="minorBidi"/>
+          <w:noProof/>
+          <w:sz w:val="22"/>
+          <w:szCs w:val="22"/>
+        </w:rPr>
+        <w:tab/>
+      </w:r>
+      <w:r>
+        <w:rPr>
+          <w:noProof/>
+        </w:rPr>
+        <w:t>Chơi game</w:t>
+      </w:r>
+      <w:r>
+        <w:rPr>
+          <w:noProof/>
+        </w:rPr>
+        <w:tab/>
+      </w:r>
+      <w:r>
+        <w:rPr>
+          <w:noProof/>
+        </w:rPr>
+        <w:fldChar w:fldCharType="begin"/>
+      </w:r>
+      <w:r>
+        <w:rPr>
+          <w:noProof/>
+        </w:rPr>
+        <w:instrText xml:space="preserve"> PAGEREF _Toc259521677 \h </w:instrText>
+      </w:r>
+      <w:r>
+        <w:rPr>
+          <w:noProof/>
+        </w:rPr>
+      </w:r>
+      <w:r>
+        <w:rPr>
+          <w:noProof/>
+        </w:rPr>
+        <w:fldChar w:fldCharType="separate"/>
+      </w:r>
+      <w:r>
+        <w:rPr>
+          <w:noProof/>
+        </w:rPr>
+        <w:t>10</w:t>
+      </w:r>
+      <w:r>
+        <w:rPr>
+          <w:noProof/>
+        </w:rPr>
+        <w:fldChar w:fldCharType="end"/>
+      </w:r>
+    </w:p>
+    <w:p>
+      <w:pPr>
+        <w:pStyle w:val="TOC2"/>
+        <w:tabs>
+          <w:tab w:val="left" w:pos="1000"/>
+        </w:tabs>
+        <w:rPr>
+          <w:rFonts w:asciiTheme="minorHAnsi" w:eastAsiaTheme="minorEastAsia" w:hAnsiTheme="minorHAnsi" w:cstheme="minorBidi"/>
+          <w:noProof/>
+          <w:sz w:val="22"/>
+          <w:szCs w:val="22"/>
+        </w:rPr>
+      </w:pPr>
+      <w:r>
+        <w:rPr>
+          <w:noProof/>
+        </w:rPr>
+        <w:t>6.1</w:t>
+      </w:r>
+      <w:r>
+        <w:rPr>
+          <w:rFonts w:asciiTheme="minorHAnsi" w:eastAsiaTheme="minorEastAsia" w:hAnsiTheme="minorHAnsi" w:cstheme="minorBidi"/>
+          <w:noProof/>
+          <w:sz w:val="22"/>
+          <w:szCs w:val="22"/>
+        </w:rPr>
+        <w:tab/>
+      </w:r>
+      <w:r>
+        <w:rPr>
+          <w:noProof/>
+        </w:rPr>
+        <w:t>Mô tả</w:t>
+      </w:r>
+      <w:r>
+        <w:rPr>
+          <w:noProof/>
+        </w:rPr>
+        <w:tab/>
+      </w:r>
+      <w:r>
+        <w:rPr>
+          <w:noProof/>
+        </w:rPr>
+        <w:fldChar w:fldCharType="begin"/>
+      </w:r>
+      <w:r>
+        <w:rPr>
+          <w:noProof/>
+        </w:rPr>
+        <w:instrText xml:space="preserve"> PAGEREF _Toc259521678 \h </w:instrText>
+      </w:r>
+      <w:r>
+        <w:rPr>
+          <w:noProof/>
+        </w:rPr>
+      </w:r>
+      <w:r>
+        <w:rPr>
+          <w:noProof/>
+        </w:rPr>
+        <w:fldChar w:fldCharType="separate"/>
+      </w:r>
+      <w:r>
+        <w:rPr>
+          <w:noProof/>
+        </w:rPr>
+        <w:t>10</w:t>
+      </w:r>
+      <w:r>
+        <w:rPr>
+          <w:noProof/>
+        </w:rPr>
+        <w:fldChar w:fldCharType="end"/>
+      </w:r>
+    </w:p>
+    <w:p>
+      <w:pPr>
+        <w:pStyle w:val="TOC2"/>
+        <w:tabs>
+          <w:tab w:val="left" w:pos="1000"/>
+        </w:tabs>
+        <w:rPr>
+          <w:rFonts w:asciiTheme="minorHAnsi" w:eastAsiaTheme="minorEastAsia" w:hAnsiTheme="minorHAnsi" w:cstheme="minorBidi"/>
+          <w:noProof/>
+          <w:sz w:val="22"/>
+          <w:szCs w:val="22"/>
+        </w:rPr>
+      </w:pPr>
+      <w:r>
+        <w:rPr>
+          <w:noProof/>
+        </w:rPr>
+        <w:t>6.2</w:t>
+      </w:r>
+      <w:r>
+        <w:rPr>
+          <w:rFonts w:asciiTheme="minorHAnsi" w:eastAsiaTheme="minorEastAsia" w:hAnsiTheme="minorHAnsi" w:cstheme="minorBidi"/>
+          <w:noProof/>
+          <w:sz w:val="22"/>
+          <w:szCs w:val="22"/>
+        </w:rPr>
+        <w:tab/>
+      </w:r>
+      <w:r>
+        <w:rPr>
+          <w:noProof/>
+        </w:rPr>
+        <w:t>Dòng sự kiện</w:t>
+      </w:r>
+      <w:r>
+        <w:rPr>
+          <w:noProof/>
+        </w:rPr>
+        <w:tab/>
+      </w:r>
+      <w:r>
+        <w:rPr>
+          <w:noProof/>
+        </w:rPr>
+        <w:fldChar w:fldCharType="begin"/>
+      </w:r>
+      <w:r>
+        <w:rPr>
+          <w:noProof/>
+        </w:rPr>
+        <w:instrText xml:space="preserve"> PAGEREF _Toc259521679 \h </w:instrText>
+      </w:r>
+      <w:r>
+        <w:rPr>
+          <w:noProof/>
+        </w:rPr>
+      </w:r>
+      <w:r>
+        <w:rPr>
+          <w:noProof/>
+        </w:rPr>
+        <w:fldChar w:fldCharType="separate"/>
+      </w:r>
+      <w:r>
+        <w:rPr>
+          <w:noProof/>
+        </w:rPr>
+        <w:t>10</w:t>
+      </w:r>
+      <w:r>
+        <w:rPr>
+          <w:noProof/>
+        </w:rPr>
+        <w:fldChar w:fldCharType="end"/>
+      </w:r>
+    </w:p>
+    <w:p>
+      <w:pPr>
+        <w:pStyle w:val="TOC3"/>
+        <w:rPr>
+          <w:rFonts w:asciiTheme="minorHAnsi" w:eastAsiaTheme="minorEastAsia" w:hAnsiTheme="minorHAnsi" w:cstheme="minorBidi"/>
+          <w:noProof/>
+          <w:sz w:val="22"/>
+          <w:szCs w:val="22"/>
+        </w:rPr>
+      </w:pPr>
+      <w:r>
+        <w:rPr>
+          <w:noProof/>
+        </w:rPr>
+        <w:t>6.2.1</w:t>
+      </w:r>
+      <w:r>
+        <w:rPr>
+          <w:rFonts w:asciiTheme="minorHAnsi" w:eastAsiaTheme="minorEastAsia" w:hAnsiTheme="minorHAnsi" w:cstheme="minorBidi"/>
+          <w:noProof/>
+          <w:sz w:val="22"/>
+          <w:szCs w:val="22"/>
+        </w:rPr>
+        <w:tab/>
+      </w:r>
+      <w:r>
+        <w:rPr>
+          <w:noProof/>
+        </w:rPr>
+        <w:t>Dòng sự kiện chính</w:t>
+      </w:r>
+      <w:r>
+        <w:rPr>
+          <w:noProof/>
+        </w:rPr>
+        <w:tab/>
+      </w:r>
+      <w:r>
+        <w:rPr>
+          <w:noProof/>
+        </w:rPr>
+        <w:fldChar w:fldCharType="begin"/>
+      </w:r>
+      <w:r>
+        <w:rPr>
+          <w:noProof/>
+        </w:rPr>
+        <w:instrText xml:space="preserve"> PAGEREF _Toc259521680 \h </w:instrText>
+      </w:r>
+      <w:r>
+        <w:rPr>
+          <w:noProof/>
+        </w:rPr>
+      </w:r>
+      <w:r>
+        <w:rPr>
+          <w:noProof/>
+        </w:rPr>
+        <w:fldChar w:fldCharType="separate"/>
+      </w:r>
+      <w:r>
+        <w:rPr>
+          <w:noProof/>
+        </w:rPr>
+        <w:t>10</w:t>
+      </w:r>
+      <w:r>
+        <w:rPr>
+          <w:noProof/>
+        </w:rPr>
+        <w:fldChar w:fldCharType="end"/>
+      </w:r>
+    </w:p>
+    <w:p>
+      <w:pPr>
+        <w:pStyle w:val="TOC3"/>
+        <w:rPr>
+          <w:rFonts w:asciiTheme="minorHAnsi" w:eastAsiaTheme="minorEastAsia" w:hAnsiTheme="minorHAnsi" w:cstheme="minorBidi"/>
+          <w:noProof/>
+          <w:sz w:val="22"/>
+          <w:szCs w:val="22"/>
+        </w:rPr>
+      </w:pPr>
+      <w:r>
+        <w:rPr>
+          <w:noProof/>
+        </w:rPr>
+        <w:t>6.2.2</w:t>
+      </w:r>
+      <w:r>
+        <w:rPr>
+          <w:rFonts w:asciiTheme="minorHAnsi" w:eastAsiaTheme="minorEastAsia" w:hAnsiTheme="minorHAnsi" w:cstheme="minorBidi"/>
+          <w:noProof/>
+          <w:sz w:val="22"/>
+          <w:szCs w:val="22"/>
+        </w:rPr>
+        <w:tab/>
+      </w:r>
+      <w:r>
+        <w:rPr>
+          <w:noProof/>
+        </w:rPr>
+        <w:t>Các dòng sự kiện khác</w:t>
+      </w:r>
+      <w:r>
+        <w:rPr>
+          <w:noProof/>
+        </w:rPr>
+        <w:tab/>
+      </w:r>
+      <w:r>
+        <w:rPr>
+          <w:noProof/>
+        </w:rPr>
+        <w:fldChar w:fldCharType="begin"/>
+      </w:r>
+      <w:r>
+        <w:rPr>
+          <w:noProof/>
+        </w:rPr>
+        <w:instrText xml:space="preserve"> PAGEREF _Toc259521681 \h </w:instrText>
+      </w:r>
+      <w:r>
+        <w:rPr>
+          <w:noProof/>
+        </w:rPr>
+      </w:r>
+      <w:r>
+        <w:rPr>
+          <w:noProof/>
+        </w:rPr>
+        <w:fldChar w:fldCharType="separate"/>
+      </w:r>
+      <w:r>
+        <w:rPr>
+          <w:noProof/>
+        </w:rPr>
+        <w:t>10</w:t>
+      </w:r>
+      <w:r>
+        <w:rPr>
+          <w:noProof/>
+        </w:rPr>
+        <w:fldChar w:fldCharType="end"/>
+      </w:r>
+    </w:p>
+    <w:p>
+      <w:pPr>
+        <w:pStyle w:val="TOC2"/>
+        <w:tabs>
+          <w:tab w:val="left" w:pos="1000"/>
+        </w:tabs>
+        <w:rPr>
+          <w:rFonts w:asciiTheme="minorHAnsi" w:eastAsiaTheme="minorEastAsia" w:hAnsiTheme="minorHAnsi" w:cstheme="minorBidi"/>
+          <w:noProof/>
+          <w:sz w:val="22"/>
+          <w:szCs w:val="22"/>
+        </w:rPr>
+      </w:pPr>
+      <w:r>
+        <w:rPr>
+          <w:noProof/>
+        </w:rPr>
+        <w:t>6.3</w:t>
+      </w:r>
+      <w:r>
+        <w:rPr>
+          <w:rFonts w:asciiTheme="minorHAnsi" w:eastAsiaTheme="minorEastAsia" w:hAnsiTheme="minorHAnsi" w:cstheme="minorBidi"/>
+          <w:noProof/>
+          <w:sz w:val="22"/>
+          <w:szCs w:val="22"/>
+        </w:rPr>
+        <w:tab/>
+      </w:r>
+      <w:r>
+        <w:rPr>
+          <w:noProof/>
+        </w:rPr>
+        <w:t>Các yêu cầu đặc biệt</w:t>
+      </w:r>
+      <w:r>
+        <w:rPr>
+          <w:noProof/>
+        </w:rPr>
+        <w:tab/>
+      </w:r>
+      <w:r>
+        <w:rPr>
+          <w:noProof/>
+        </w:rPr>
+        <w:fldChar w:fldCharType="begin"/>
+      </w:r>
+      <w:r>
+        <w:rPr>
+          <w:noProof/>
+        </w:rPr>
+        <w:instrText xml:space="preserve"> PAGEREF _Toc259521682 \h </w:instrText>
+      </w:r>
+      <w:r>
+        <w:rPr>
+          <w:noProof/>
+        </w:rPr>
+      </w:r>
+      <w:r>
+        <w:rPr>
+          <w:noProof/>
+        </w:rPr>
+        <w:fldChar w:fldCharType="separate"/>
+      </w:r>
+      <w:r>
+        <w:rPr>
+          <w:noProof/>
+        </w:rPr>
+        <w:t>10</w:t>
+      </w:r>
+      <w:r>
+        <w:rPr>
+          <w:noProof/>
+        </w:rPr>
+        <w:fldChar w:fldCharType="end"/>
+      </w:r>
+    </w:p>
+    <w:p>
+      <w:pPr>
+        <w:pStyle w:val="TOC2"/>
+        <w:tabs>
+          <w:tab w:val="left" w:pos="1000"/>
+        </w:tabs>
+        <w:rPr>
+          <w:rFonts w:asciiTheme="minorHAnsi" w:eastAsiaTheme="minorEastAsia" w:hAnsiTheme="minorHAnsi" w:cstheme="minorBidi"/>
+          <w:noProof/>
+          <w:sz w:val="22"/>
+          <w:szCs w:val="22"/>
+        </w:rPr>
+      </w:pPr>
+      <w:r>
+        <w:rPr>
+          <w:noProof/>
+        </w:rPr>
+        <w:t>6.4</w:t>
+      </w:r>
+      <w:r>
+        <w:rPr>
+          <w:rFonts w:asciiTheme="minorHAnsi" w:eastAsiaTheme="minorEastAsia" w:hAnsiTheme="minorHAnsi" w:cstheme="minorBidi"/>
+          <w:noProof/>
+          <w:sz w:val="22"/>
+          <w:szCs w:val="22"/>
+        </w:rPr>
+        <w:tab/>
+      </w:r>
+      <w:r>
+        <w:rPr>
+          <w:noProof/>
+        </w:rPr>
+        <w:t>Các điều kiện tiên quyết</w:t>
+      </w:r>
+      <w:r>
+        <w:rPr>
+          <w:noProof/>
+        </w:rPr>
+        <w:tab/>
+      </w:r>
+      <w:r>
+        <w:rPr>
+          <w:noProof/>
+        </w:rPr>
+        <w:fldChar w:fldCharType="begin"/>
+      </w:r>
+      <w:r>
+        <w:rPr>
+          <w:noProof/>
+        </w:rPr>
+        <w:instrText xml:space="preserve"> PAGEREF _Toc259521683 \h </w:instrText>
+      </w:r>
+      <w:r>
+        <w:rPr>
+          <w:noProof/>
+        </w:rPr>
+      </w:r>
+      <w:r>
+        <w:rPr>
+          <w:noProof/>
+        </w:rPr>
+        <w:fldChar w:fldCharType="separate"/>
+      </w:r>
+      <w:r>
+        <w:rPr>
+          <w:noProof/>
+        </w:rPr>
+        <w:t>10</w:t>
+      </w:r>
+      <w:r>
+        <w:rPr>
+          <w:noProof/>
+        </w:rPr>
+        <w:fldChar w:fldCharType="end"/>
+      </w:r>
+    </w:p>
+    <w:p>
+      <w:pPr>
+        <w:pStyle w:val="TOC2"/>
+        <w:tabs>
+          <w:tab w:val="left" w:pos="1000"/>
+        </w:tabs>
+        <w:rPr>
+          <w:rFonts w:asciiTheme="minorHAnsi" w:eastAsiaTheme="minorEastAsia" w:hAnsiTheme="minorHAnsi" w:cstheme="minorBidi"/>
+          <w:noProof/>
+          <w:sz w:val="22"/>
+          <w:szCs w:val="22"/>
+        </w:rPr>
+      </w:pPr>
+      <w:r>
+        <w:rPr>
+          <w:noProof/>
+        </w:rPr>
+        <w:t>6.5</w:t>
+      </w:r>
+      <w:r>
+        <w:rPr>
+          <w:rFonts w:asciiTheme="minorHAnsi" w:eastAsiaTheme="minorEastAsia" w:hAnsiTheme="minorHAnsi" w:cstheme="minorBidi"/>
+          <w:noProof/>
+          <w:sz w:val="22"/>
+          <w:szCs w:val="22"/>
+        </w:rPr>
+        <w:tab/>
+      </w:r>
+      <w:r>
+        <w:rPr>
+          <w:noProof/>
+        </w:rPr>
+        <w:t>Các kết quả</w:t>
+      </w:r>
+      <w:r>
+        <w:rPr>
+          <w:noProof/>
+        </w:rPr>
+        <w:tab/>
+      </w:r>
+      <w:r>
+        <w:rPr>
+          <w:noProof/>
+        </w:rPr>
+        <w:fldChar w:fldCharType="begin"/>
+      </w:r>
+      <w:r>
+        <w:rPr>
+          <w:noProof/>
+        </w:rPr>
+        <w:instrText xml:space="preserve"> PAGEREF _Toc259521684 \h </w:instrText>
+      </w:r>
+      <w:r>
+        <w:rPr>
+          <w:noProof/>
+        </w:rPr>
+      </w:r>
+      <w:r>
+        <w:rPr>
+          <w:noProof/>
+        </w:rPr>
+        <w:fldChar w:fldCharType="separate"/>
+      </w:r>
+      <w:r>
+        <w:rPr>
+          <w:noProof/>
+        </w:rPr>
+        <w:t>10</w:t>
+      </w:r>
+      <w:r>
+        <w:rPr>
+          <w:noProof/>
+        </w:rPr>
+        <w:fldChar w:fldCharType="end"/>
+      </w:r>
+    </w:p>
+    <w:p>
+      <w:pPr>
+        <w:pStyle w:val="TOC2"/>
+        <w:tabs>
+          <w:tab w:val="left" w:pos="1000"/>
+        </w:tabs>
+        <w:rPr>
+          <w:rFonts w:asciiTheme="minorHAnsi" w:eastAsiaTheme="minorEastAsia" w:hAnsiTheme="minorHAnsi" w:cstheme="minorBidi"/>
+          <w:noProof/>
+          <w:sz w:val="22"/>
+          <w:szCs w:val="22"/>
+        </w:rPr>
+      </w:pPr>
+      <w:r>
+        <w:rPr>
+          <w:noProof/>
+        </w:rPr>
+        <w:t>6.6</w:t>
+      </w:r>
+      <w:r>
+        <w:rPr>
+          <w:rFonts w:asciiTheme="minorHAnsi" w:eastAsiaTheme="minorEastAsia" w:hAnsiTheme="minorHAnsi" w:cstheme="minorBidi"/>
+          <w:noProof/>
+          <w:sz w:val="22"/>
+          <w:szCs w:val="22"/>
+        </w:rPr>
+        <w:tab/>
+      </w:r>
+      <w:r>
+        <w:rPr>
+          <w:noProof/>
+        </w:rPr>
+        <w:t>Điểm mở rộng</w:t>
+      </w:r>
+      <w:r>
+        <w:rPr>
+          <w:noProof/>
+        </w:rPr>
+        <w:tab/>
+      </w:r>
+      <w:r>
+        <w:rPr>
+          <w:noProof/>
+        </w:rPr>
+        <w:fldChar w:fldCharType="begin"/>
+      </w:r>
+      <w:r>
+        <w:rPr>
+          <w:noProof/>
+        </w:rPr>
+        <w:instrText xml:space="preserve"> PAGEREF _Toc259521685 \h </w:instrText>
+      </w:r>
+      <w:r>
+        <w:rPr>
+          <w:noProof/>
+        </w:rPr>
+      </w:r>
+      <w:r>
+        <w:rPr>
+          <w:noProof/>
+        </w:rPr>
+        <w:fldChar w:fldCharType="separate"/>
+      </w:r>
+      <w:r>
+        <w:rPr>
+          <w:noProof/>
+        </w:rPr>
+        <w:t>11</w:t>
+      </w:r>
+      <w:r>
+        <w:rPr>
+          <w:noProof/>
+        </w:rPr>
+        <w:fldChar w:fldCharType="end"/>
+      </w:r>
+    </w:p>
+    <w:p>
+      <w:pPr>
+        <w:pStyle w:val="TOC1"/>
+        <w:tabs>
+          <w:tab w:val="left" w:pos="432"/>
+        </w:tabs>
+        <w:rPr>
+          <w:rFonts w:asciiTheme="minorHAnsi" w:eastAsiaTheme="minorEastAsia" w:hAnsiTheme="minorHAnsi" w:cstheme="minorBidi"/>
+          <w:noProof/>
+          <w:sz w:val="22"/>
+          <w:szCs w:val="22"/>
+        </w:rPr>
+      </w:pPr>
+      <w:r>
+        <w:rPr>
+          <w:noProof/>
+        </w:rPr>
+        <w:t>7.</w:t>
+      </w:r>
+      <w:r>
+        <w:rPr>
+          <w:rFonts w:asciiTheme="minorHAnsi" w:eastAsiaTheme="minorEastAsia" w:hAnsiTheme="minorHAnsi" w:cstheme="minorBidi"/>
+          <w:noProof/>
+          <w:sz w:val="22"/>
+          <w:szCs w:val="22"/>
+        </w:rPr>
+        <w:tab/>
+      </w:r>
+      <w:r>
+        <w:rPr>
+          <w:noProof/>
+        </w:rPr>
+        <w:t>Làm toán GMAT</w:t>
+      </w:r>
+      <w:r>
+        <w:rPr>
+          <w:noProof/>
+        </w:rPr>
+        <w:tab/>
+      </w:r>
+      <w:r>
+        <w:rPr>
+          <w:noProof/>
+        </w:rPr>
+        <w:fldChar w:fldCharType="begin"/>
+      </w:r>
+      <w:r>
+        <w:rPr>
+          <w:noProof/>
+        </w:rPr>
+        <w:instrText xml:space="preserve"> PAGEREF _Toc259521686 \h </w:instrText>
+      </w:r>
+      <w:r>
+        <w:rPr>
+          <w:noProof/>
+        </w:rPr>
+      </w:r>
+      <w:r>
+        <w:rPr>
+          <w:noProof/>
+        </w:rPr>
+        <w:fldChar w:fldCharType="separate"/>
+      </w:r>
+      <w:r>
+        <w:rPr>
+          <w:noProof/>
+        </w:rPr>
+        <w:t>11</w:t>
+      </w:r>
+      <w:r>
+        <w:rPr>
+          <w:noProof/>
+        </w:rPr>
+        <w:fldChar w:fldCharType="end"/>
+      </w:r>
+    </w:p>
+    <w:p>
+      <w:pPr>
+        <w:pStyle w:val="TOC2"/>
+        <w:tabs>
+          <w:tab w:val="left" w:pos="1000"/>
+        </w:tabs>
+        <w:rPr>
+          <w:rFonts w:asciiTheme="minorHAnsi" w:eastAsiaTheme="minorEastAsia" w:hAnsiTheme="minorHAnsi" w:cstheme="minorBidi"/>
+          <w:noProof/>
+          <w:sz w:val="22"/>
+          <w:szCs w:val="22"/>
+        </w:rPr>
+      </w:pPr>
+      <w:r>
+        <w:rPr>
+          <w:noProof/>
+        </w:rPr>
+        <w:t>7.1</w:t>
+      </w:r>
+      <w:r>
+        <w:rPr>
+          <w:rFonts w:asciiTheme="minorHAnsi" w:eastAsiaTheme="minorEastAsia" w:hAnsiTheme="minorHAnsi" w:cstheme="minorBidi"/>
+          <w:noProof/>
+          <w:sz w:val="22"/>
+          <w:szCs w:val="22"/>
+        </w:rPr>
+        <w:tab/>
+      </w:r>
+      <w:r>
+        <w:rPr>
+          <w:noProof/>
+        </w:rPr>
+        <w:t>Mô tả</w:t>
+      </w:r>
+      <w:r>
+        <w:rPr>
+          <w:noProof/>
+        </w:rPr>
+        <w:tab/>
+      </w:r>
+      <w:r>
+        <w:rPr>
+          <w:noProof/>
+        </w:rPr>
+        <w:fldChar w:fldCharType="begin"/>
+      </w:r>
+      <w:r>
+        <w:rPr>
+          <w:noProof/>
+        </w:rPr>
+        <w:instrText xml:space="preserve"> PAGEREF _Toc259521687 \h </w:instrText>
+      </w:r>
+      <w:r>
+        <w:rPr>
+          <w:noProof/>
+        </w:rPr>
+      </w:r>
+      <w:r>
+        <w:rPr>
+          <w:noProof/>
+        </w:rPr>
+        <w:fldChar w:fldCharType="separate"/>
+      </w:r>
+      <w:r>
+        <w:rPr>
+          <w:noProof/>
+        </w:rPr>
+        <w:t>11</w:t>
+      </w:r>
+      <w:r>
+        <w:rPr>
+          <w:noProof/>
+        </w:rPr>
+        <w:fldChar w:fldCharType="end"/>
+      </w:r>
+    </w:p>
+    <w:p>
+      <w:pPr>
+        <w:pStyle w:val="TOC2"/>
+        <w:tabs>
+          <w:tab w:val="left" w:pos="1000"/>
+        </w:tabs>
+        <w:rPr>
+          <w:rFonts w:asciiTheme="minorHAnsi" w:eastAsiaTheme="minorEastAsia" w:hAnsiTheme="minorHAnsi" w:cstheme="minorBidi"/>
+          <w:noProof/>
+          <w:sz w:val="22"/>
+          <w:szCs w:val="22"/>
+        </w:rPr>
+      </w:pPr>
+      <w:r>
+        <w:rPr>
+          <w:noProof/>
+        </w:rPr>
+        <w:t>7.2</w:t>
+      </w:r>
+      <w:r>
+        <w:rPr>
+          <w:rFonts w:asciiTheme="minorHAnsi" w:eastAsiaTheme="minorEastAsia" w:hAnsiTheme="minorHAnsi" w:cstheme="minorBidi"/>
+          <w:noProof/>
+          <w:sz w:val="22"/>
+          <w:szCs w:val="22"/>
+        </w:rPr>
+        <w:tab/>
+      </w:r>
+      <w:r>
+        <w:rPr>
+          <w:noProof/>
+        </w:rPr>
+        <w:t>Dòng sự kiện</w:t>
+      </w:r>
+      <w:r>
+        <w:rPr>
+          <w:noProof/>
+        </w:rPr>
+        <w:tab/>
+      </w:r>
+      <w:r>
+        <w:rPr>
+          <w:noProof/>
+        </w:rPr>
+        <w:fldChar w:fldCharType="begin"/>
+      </w:r>
+      <w:r>
+        <w:rPr>
+          <w:noProof/>
+        </w:rPr>
+        <w:instrText xml:space="preserve"> PAGEREF _Toc259521688 \h </w:instrText>
+      </w:r>
+      <w:r>
+        <w:rPr>
+          <w:noProof/>
+        </w:rPr>
+      </w:r>
+      <w:r>
+        <w:rPr>
+          <w:noProof/>
+        </w:rPr>
+        <w:fldChar w:fldCharType="separate"/>
+      </w:r>
+      <w:r>
+        <w:rPr>
+          <w:noProof/>
+        </w:rPr>
+        <w:t>11</w:t>
+      </w:r>
+      <w:r>
+        <w:rPr>
+          <w:noProof/>
+        </w:rPr>
+        <w:fldChar w:fldCharType="end"/>
+      </w:r>
+    </w:p>
+    <w:p>
+      <w:pPr>
+        <w:pStyle w:val="TOC3"/>
+        <w:rPr>
+          <w:rFonts w:asciiTheme="minorHAnsi" w:eastAsiaTheme="minorEastAsia" w:hAnsiTheme="minorHAnsi" w:cstheme="minorBidi"/>
+          <w:noProof/>
+          <w:sz w:val="22"/>
+          <w:szCs w:val="22"/>
+        </w:rPr>
+      </w:pPr>
+      <w:r>
+        <w:rPr>
+          <w:noProof/>
+        </w:rPr>
+        <w:t>7.2.1</w:t>
+      </w:r>
+      <w:r>
+        <w:rPr>
+          <w:rFonts w:asciiTheme="minorHAnsi" w:eastAsiaTheme="minorEastAsia" w:hAnsiTheme="minorHAnsi" w:cstheme="minorBidi"/>
+          <w:noProof/>
+          <w:sz w:val="22"/>
+          <w:szCs w:val="22"/>
+        </w:rPr>
+        <w:tab/>
+      </w:r>
+      <w:r>
+        <w:rPr>
+          <w:noProof/>
+        </w:rPr>
+        <w:t>Dòng sự kiện chính</w:t>
+      </w:r>
+      <w:r>
+        <w:rPr>
+          <w:noProof/>
+        </w:rPr>
+        <w:tab/>
+      </w:r>
+      <w:r>
+        <w:rPr>
+          <w:noProof/>
+        </w:rPr>
+        <w:fldChar w:fldCharType="begin"/>
+      </w:r>
+      <w:r>
+        <w:rPr>
+          <w:noProof/>
+        </w:rPr>
+        <w:instrText xml:space="preserve"> PAGEREF _Toc259521689 \h </w:instrText>
+      </w:r>
+      <w:r>
+        <w:rPr>
+          <w:noProof/>
+        </w:rPr>
+      </w:r>
+      <w:r>
+        <w:rPr>
+          <w:noProof/>
+        </w:rPr>
+        <w:fldChar w:fldCharType="separate"/>
+      </w:r>
+      <w:r>
+        <w:rPr>
+          <w:noProof/>
+        </w:rPr>
+        <w:t>11</w:t>
+      </w:r>
+      <w:r>
+        <w:rPr>
+          <w:noProof/>
+        </w:rPr>
+        <w:fldChar w:fldCharType="end"/>
+      </w:r>
+    </w:p>
+    <w:p>
+      <w:pPr>
+        <w:pStyle w:val="TOC3"/>
+        <w:rPr>
+          <w:rFonts w:asciiTheme="minorHAnsi" w:eastAsiaTheme="minorEastAsia" w:hAnsiTheme="minorHAnsi" w:cstheme="minorBidi"/>
+          <w:noProof/>
+          <w:sz w:val="22"/>
+          <w:szCs w:val="22"/>
+        </w:rPr>
+      </w:pPr>
+      <w:r>
+        <w:rPr>
+          <w:noProof/>
+        </w:rPr>
+        <w:t>7.2.2</w:t>
+      </w:r>
+      <w:r>
+        <w:rPr>
+          <w:rFonts w:asciiTheme="minorHAnsi" w:eastAsiaTheme="minorEastAsia" w:hAnsiTheme="minorHAnsi" w:cstheme="minorBidi"/>
+          <w:noProof/>
+          <w:sz w:val="22"/>
+          <w:szCs w:val="22"/>
+        </w:rPr>
+        <w:tab/>
+      </w:r>
+      <w:r>
+        <w:rPr>
+          <w:noProof/>
+        </w:rPr>
+        <w:t>Các dòng sự kiện khác</w:t>
+      </w:r>
+      <w:r>
+        <w:rPr>
+          <w:noProof/>
+        </w:rPr>
+        <w:tab/>
+      </w:r>
+      <w:r>
+        <w:rPr>
+          <w:noProof/>
+        </w:rPr>
+        <w:fldChar w:fldCharType="begin"/>
+      </w:r>
+      <w:r>
+        <w:rPr>
+          <w:noProof/>
+        </w:rPr>
+        <w:instrText xml:space="preserve"> PAGEREF _Toc259521690 \h </w:instrText>
+      </w:r>
+      <w:r>
+        <w:rPr>
+          <w:noProof/>
+        </w:rPr>
+      </w:r>
+      <w:r>
+        <w:rPr>
+          <w:noProof/>
+        </w:rPr>
+        <w:fldChar w:fldCharType="separate"/>
+      </w:r>
+      <w:r>
+        <w:rPr>
+          <w:noProof/>
+        </w:rPr>
+        <w:t>11</w:t>
+      </w:r>
+      <w:r>
+        <w:rPr>
+          <w:noProof/>
+        </w:rPr>
+        <w:fldChar w:fldCharType="end"/>
+      </w:r>
+    </w:p>
+    <w:p>
+      <w:pPr>
+        <w:pStyle w:val="TOC2"/>
+        <w:tabs>
+          <w:tab w:val="left" w:pos="1000"/>
+        </w:tabs>
+        <w:rPr>
+          <w:rFonts w:asciiTheme="minorHAnsi" w:eastAsiaTheme="minorEastAsia" w:hAnsiTheme="minorHAnsi" w:cstheme="minorBidi"/>
+          <w:noProof/>
+          <w:sz w:val="22"/>
+          <w:szCs w:val="22"/>
+        </w:rPr>
+      </w:pPr>
+      <w:r>
+        <w:rPr>
+          <w:noProof/>
+        </w:rPr>
+        <w:t>7.3</w:t>
+      </w:r>
+      <w:r>
+        <w:rPr>
+          <w:rFonts w:asciiTheme="minorHAnsi" w:eastAsiaTheme="minorEastAsia" w:hAnsiTheme="minorHAnsi" w:cstheme="minorBidi"/>
+          <w:noProof/>
+          <w:sz w:val="22"/>
+          <w:szCs w:val="22"/>
+        </w:rPr>
+        <w:tab/>
+      </w:r>
+      <w:r>
+        <w:rPr>
+          <w:noProof/>
+        </w:rPr>
+        <w:t>Các yêu cầu đặc biệt</w:t>
+      </w:r>
+      <w:r>
+        <w:rPr>
+          <w:noProof/>
+        </w:rPr>
+        <w:tab/>
+      </w:r>
+      <w:r>
+        <w:rPr>
+          <w:noProof/>
+        </w:rPr>
+        <w:fldChar w:fldCharType="begin"/>
+      </w:r>
+      <w:r>
+        <w:rPr>
+          <w:noProof/>
+        </w:rPr>
+        <w:instrText xml:space="preserve"> PAGEREF _Toc259521691 \h </w:instrText>
+      </w:r>
+      <w:r>
+        <w:rPr>
+          <w:noProof/>
+        </w:rPr>
+      </w:r>
+      <w:r>
+        <w:rPr>
+          <w:noProof/>
+        </w:rPr>
+        <w:fldChar w:fldCharType="separate"/>
+      </w:r>
+      <w:r>
+        <w:rPr>
+          <w:noProof/>
+        </w:rPr>
+        <w:t>11</w:t>
+      </w:r>
+      <w:r>
+        <w:rPr>
+          <w:noProof/>
+        </w:rPr>
+        <w:fldChar w:fldCharType="end"/>
+      </w:r>
+    </w:p>
+    <w:p>
+      <w:pPr>
+        <w:pStyle w:val="TOC2"/>
+        <w:tabs>
+          <w:tab w:val="left" w:pos="1000"/>
+        </w:tabs>
+        <w:rPr>
+          <w:rFonts w:asciiTheme="minorHAnsi" w:eastAsiaTheme="minorEastAsia" w:hAnsiTheme="minorHAnsi" w:cstheme="minorBidi"/>
+          <w:noProof/>
+          <w:sz w:val="22"/>
+          <w:szCs w:val="22"/>
+        </w:rPr>
+      </w:pPr>
+      <w:r>
+        <w:rPr>
+          <w:noProof/>
+        </w:rPr>
+        <w:t>7.4</w:t>
+      </w:r>
+      <w:r>
+        <w:rPr>
+          <w:rFonts w:asciiTheme="minorHAnsi" w:eastAsiaTheme="minorEastAsia" w:hAnsiTheme="minorHAnsi" w:cstheme="minorBidi"/>
+          <w:noProof/>
+          <w:sz w:val="22"/>
+          <w:szCs w:val="22"/>
+        </w:rPr>
+        <w:tab/>
+      </w:r>
+      <w:r>
+        <w:rPr>
+          <w:noProof/>
+        </w:rPr>
+        <w:t>Các điều kiện tiên quyết</w:t>
+      </w:r>
+      <w:r>
+        <w:rPr>
+          <w:noProof/>
+        </w:rPr>
+        <w:tab/>
+      </w:r>
+      <w:r>
+        <w:rPr>
+          <w:noProof/>
+        </w:rPr>
+        <w:fldChar w:fldCharType="begin"/>
+      </w:r>
+      <w:r>
+        <w:rPr>
+          <w:noProof/>
+        </w:rPr>
+        <w:instrText xml:space="preserve"> PAGEREF _Toc259521692 \h </w:instrText>
+      </w:r>
+      <w:r>
+        <w:rPr>
+          <w:noProof/>
+        </w:rPr>
+      </w:r>
+      <w:r>
+        <w:rPr>
+          <w:noProof/>
+        </w:rPr>
+        <w:fldChar w:fldCharType="separate"/>
+      </w:r>
+      <w:r>
+        <w:rPr>
+          <w:noProof/>
+        </w:rPr>
+        <w:t>11</w:t>
+      </w:r>
+      <w:r>
+        <w:rPr>
+          <w:noProof/>
+        </w:rPr>
+        <w:fldChar w:fldCharType="end"/>
+      </w:r>
+    </w:p>
+    <w:p>
+      <w:pPr>
+        <w:pStyle w:val="TOC2"/>
+        <w:tabs>
+          <w:tab w:val="left" w:pos="1000"/>
+        </w:tabs>
+        <w:rPr>
+          <w:rFonts w:asciiTheme="minorHAnsi" w:eastAsiaTheme="minorEastAsia" w:hAnsiTheme="minorHAnsi" w:cstheme="minorBidi"/>
+          <w:noProof/>
+          <w:sz w:val="22"/>
+          <w:szCs w:val="22"/>
+        </w:rPr>
+      </w:pPr>
+      <w:r>
+        <w:rPr>
+          <w:noProof/>
+        </w:rPr>
+        <w:t>7.5</w:t>
+      </w:r>
+      <w:r>
+        <w:rPr>
+          <w:rFonts w:asciiTheme="minorHAnsi" w:eastAsiaTheme="minorEastAsia" w:hAnsiTheme="minorHAnsi" w:cstheme="minorBidi"/>
+          <w:noProof/>
+          <w:sz w:val="22"/>
+          <w:szCs w:val="22"/>
+        </w:rPr>
+        <w:tab/>
+      </w:r>
+      <w:r>
+        <w:rPr>
+          <w:noProof/>
+        </w:rPr>
+        <w:t>Các kết quả</w:t>
+      </w:r>
+      <w:r>
+        <w:rPr>
+          <w:noProof/>
+        </w:rPr>
+        <w:tab/>
+      </w:r>
+      <w:r>
+        <w:rPr>
+          <w:noProof/>
+        </w:rPr>
+        <w:fldChar w:fldCharType="begin"/>
+      </w:r>
+      <w:r>
+        <w:rPr>
+          <w:noProof/>
+        </w:rPr>
+        <w:instrText xml:space="preserve"> PAGEREF _Toc259521693 \h </w:instrText>
+      </w:r>
+      <w:r>
+        <w:rPr>
+          <w:noProof/>
+        </w:rPr>
+      </w:r>
+      <w:r>
+        <w:rPr>
+          <w:noProof/>
+        </w:rPr>
+        <w:fldChar w:fldCharType="separate"/>
+      </w:r>
+      <w:r>
+        <w:rPr>
+          <w:noProof/>
+        </w:rPr>
+        <w:t>11</w:t>
+      </w:r>
+      <w:r>
+        <w:rPr>
+          <w:noProof/>
+        </w:rPr>
+        <w:fldChar w:fldCharType="end"/>
+      </w:r>
+    </w:p>
+    <w:p>
+      <w:pPr>
+        <w:pStyle w:val="TOC2"/>
+        <w:tabs>
+          <w:tab w:val="left" w:pos="1000"/>
+        </w:tabs>
+        <w:rPr>
+          <w:rFonts w:asciiTheme="minorHAnsi" w:eastAsiaTheme="minorEastAsia" w:hAnsiTheme="minorHAnsi" w:cstheme="minorBidi"/>
+          <w:noProof/>
+          <w:sz w:val="22"/>
+          <w:szCs w:val="22"/>
+        </w:rPr>
+      </w:pPr>
+      <w:r>
+        <w:rPr>
+          <w:noProof/>
+        </w:rPr>
+        <w:t>7.6</w:t>
+      </w:r>
+      <w:r>
+        <w:rPr>
+          <w:rFonts w:asciiTheme="minorHAnsi" w:eastAsiaTheme="minorEastAsia" w:hAnsiTheme="minorHAnsi" w:cstheme="minorBidi"/>
+          <w:noProof/>
+          <w:sz w:val="22"/>
+          <w:szCs w:val="22"/>
+        </w:rPr>
+        <w:tab/>
+      </w:r>
+      <w:r>
+        <w:rPr>
+          <w:noProof/>
+        </w:rPr>
+        <w:t>Điểm mở rộng</w:t>
+      </w:r>
+      <w:r>
+        <w:rPr>
+          <w:noProof/>
+        </w:rPr>
+        <w:tab/>
+      </w:r>
+      <w:r>
+        <w:rPr>
+          <w:noProof/>
+        </w:rPr>
+        <w:fldChar w:fldCharType="begin"/>
+      </w:r>
+      <w:r>
+        <w:rPr>
+          <w:noProof/>
+        </w:rPr>
+        <w:instrText xml:space="preserve"> PAGEREF _Toc259521694 \h </w:instrText>
+      </w:r>
+      <w:r>
+        <w:rPr>
+          <w:noProof/>
+        </w:rPr>
+      </w:r>
+      <w:r>
+        <w:rPr>
+          <w:noProof/>
+        </w:rPr>
+        <w:fldChar w:fldCharType="separate"/>
+      </w:r>
+      <w:r>
+        <w:rPr>
+          <w:noProof/>
+        </w:rPr>
+        <w:t>11</w:t>
       </w:r>
       <w:r>
         <w:rPr>
@@ -5565,7 +6924,13 @@
       <w:bookmarkStart w:id="0" w:name="_Toc423410237"/>
       <w:bookmarkStart w:id="1" w:name="_Toc425054503"/>
       <w:r>
-        <w:t xml:space="preserve"> Website học Toán lớp 10</w:t>
+        <w:t xml:space="preserve"> </w:t>
+      </w:r>
+      <w:r>
+        <w:t>Phần mềm</w:t>
+      </w:r>
+      <w:r>
+        <w:t xml:space="preserve"> học Toán lớp 10</w:t>
       </w:r>
       <w:r>
         <w:t xml:space="preserve"> </w:t>
@@ -5573,6 +6938,38 @@
       <w:bookmarkEnd w:id="0"/>
       <w:bookmarkEnd w:id="1"/>
     </w:p>
+    <w:p/>
+    <w:p>
+      <w:r>
+        <w:t xml:space="preserve">Mục đích: Tài liệu này dùng để  mô tả các UseCase được vẽ ở </w:t>
+      </w:r>
+      <w:r>
+        <w:t>f</w:t>
+      </w:r>
+      <w:r>
+        <w:t xml:space="preserve">ile </w:t>
+      </w:r>
+      <w:hyperlink r:id="rId9" w:history="1">
+        <w:r>
+          <w:rPr>
+            <w:rStyle w:val="Hyperlink"/>
+          </w:rPr>
+          <w:t>Use-Case-M</w:t>
+        </w:r>
+        <w:r>
+          <w:rPr>
+            <w:rStyle w:val="Hyperlink"/>
+          </w:rPr>
+          <w:t>o</w:t>
+        </w:r>
+        <w:r>
+          <w:rPr>
+            <w:rStyle w:val="Hyperlink"/>
+          </w:rPr>
+          <w:t>del.docx</w:t>
+        </w:r>
+      </w:hyperlink>
+    </w:p>
     <w:p>
       <w:pPr>
         <w:pStyle w:val="InfoBlue"/>
@@ -5584,7 +6981,7 @@
       </w:pPr>
       <w:bookmarkStart w:id="2" w:name="_Toc423410238"/>
       <w:bookmarkStart w:id="3" w:name="_Toc425054504"/>
-      <w:bookmarkStart w:id="4" w:name="_Toc259393026"/>
+      <w:bookmarkStart w:id="4" w:name="_Toc259521608"/>
       <w:r>
         <w:t>Chọn bài học</w:t>
       </w:r>
@@ -5594,7 +6991,7 @@
       <w:pPr>
         <w:pStyle w:val="Heading2"/>
       </w:pPr>
-      <w:bookmarkStart w:id="5" w:name="_Toc259393027"/>
+      <w:bookmarkStart w:id="5" w:name="_Toc259521609"/>
       <w:r>
         <w:t>Mô tả</w:t>
       </w:r>
@@ -5614,7 +7011,7 @@
       <w:pPr>
         <w:pStyle w:val="Heading2"/>
       </w:pPr>
-      <w:bookmarkStart w:id="6" w:name="_Toc259393028"/>
+      <w:bookmarkStart w:id="6" w:name="_Toc259521610"/>
       <w:r>
         <w:t>Dòng sự kiện</w:t>
       </w:r>
@@ -5624,7 +7021,7 @@
       <w:pPr>
         <w:pStyle w:val="Heading3"/>
       </w:pPr>
-      <w:bookmarkStart w:id="7" w:name="_Toc259393029"/>
+      <w:bookmarkStart w:id="7" w:name="_Toc259521611"/>
       <w:r>
         <w:t>Dòng sự kiện chính</w:t>
       </w:r>
@@ -5676,7 +7073,7 @@
         <w:pStyle w:val="Heading2"/>
         <w:widowControl/>
       </w:pPr>
-      <w:bookmarkStart w:id="8" w:name="_Toc259393030"/>
+      <w:bookmarkStart w:id="8" w:name="_Toc259521612"/>
       <w:r>
         <w:t>Các dòng sự kiện khác</w:t>
       </w:r>
@@ -5687,7 +7084,7 @@
         <w:pStyle w:val="Heading3"/>
         <w:widowControl/>
       </w:pPr>
-      <w:bookmarkStart w:id="9" w:name="_Toc259393031"/>
+      <w:bookmarkStart w:id="9" w:name="_Toc259521613"/>
       <w:r>
         <w:t>Bài học không tồn tại</w:t>
       </w:r>
@@ -5705,7 +7102,7 @@
       <w:pPr>
         <w:pStyle w:val="Heading2"/>
       </w:pPr>
-      <w:bookmarkStart w:id="10" w:name="_Toc259393032"/>
+      <w:bookmarkStart w:id="10" w:name="_Toc259521614"/>
       <w:r>
         <w:t>Các yêu cầu đặc biệt</w:t>
       </w:r>
@@ -5715,7 +7112,7 @@
       <w:pPr>
         <w:pStyle w:val="Heading3"/>
       </w:pPr>
-      <w:bookmarkStart w:id="11" w:name="_Toc259393033"/>
+      <w:bookmarkStart w:id="11" w:name="_Toc259521615"/>
       <w:r>
         <w:t>Bố cục danh mục bài học rõ ràng, dễ nhìn.</w:t>
       </w:r>
@@ -5725,7 +7122,7 @@
       <w:pPr>
         <w:pStyle w:val="Heading3"/>
       </w:pPr>
-      <w:bookmarkStart w:id="12" w:name="_Toc259393034"/>
+      <w:bookmarkStart w:id="12" w:name="_Toc259521616"/>
       <w:r>
         <w:t>Thời gian hồi đáp cho sự kiện chọn bài học của người dùng nhanh, &lt; 2s.</w:t>
       </w:r>
@@ -5735,7 +7132,7 @@
       <w:pPr>
         <w:pStyle w:val="Heading2"/>
       </w:pPr>
-      <w:bookmarkStart w:id="13" w:name="_Toc259393035"/>
+      <w:bookmarkStart w:id="13" w:name="_Toc259521617"/>
       <w:r>
         <w:t>Các điều kiện tiên quyết</w:t>
       </w:r>
@@ -5745,7 +7142,7 @@
       <w:pPr>
         <w:pStyle w:val="Heading3"/>
       </w:pPr>
-      <w:bookmarkStart w:id="14" w:name="_Toc259393036"/>
+      <w:bookmarkStart w:id="14" w:name="_Toc259521618"/>
       <w:r>
         <w:t>Người dùng đã truy cập vào website.</w:t>
       </w:r>
@@ -5755,7 +7152,7 @@
       <w:pPr>
         <w:pStyle w:val="Heading3"/>
       </w:pPr>
-      <w:bookmarkStart w:id="15" w:name="_Toc259393037"/>
+      <w:bookmarkStart w:id="15" w:name="_Toc259521619"/>
       <w:r>
         <w:t>Người dùng đã click chọn chức năng “Học Toán lớp 10” trên menu.</w:t>
       </w:r>
@@ -5765,7 +7162,7 @@
       <w:pPr>
         <w:pStyle w:val="Heading2"/>
       </w:pPr>
-      <w:bookmarkStart w:id="16" w:name="_Toc259393038"/>
+      <w:bookmarkStart w:id="16" w:name="_Toc259521620"/>
       <w:r>
         <w:t>Các kết quả</w:t>
       </w:r>
@@ -5795,7 +7192,7 @@
       <w:pPr>
         <w:pStyle w:val="Heading2"/>
       </w:pPr>
-      <w:bookmarkStart w:id="17" w:name="_Toc259393039"/>
+      <w:bookmarkStart w:id="17" w:name="_Toc259521621"/>
       <w:r>
         <w:t>Các điểm mở rộng</w:t>
       </w:r>
@@ -5805,7 +7202,7 @@
       <w:pPr>
         <w:pStyle w:val="Heading3"/>
       </w:pPr>
-      <w:bookmarkStart w:id="18" w:name="_Toc259393040"/>
+      <w:bookmarkStart w:id="18" w:name="_Toc259521622"/>
       <w:r>
         <w:t>Xem bài giảng lý thuyết</w:t>
       </w:r>
@@ -5823,7 +7220,7 @@
       <w:pPr>
         <w:pStyle w:val="Heading1"/>
       </w:pPr>
-      <w:bookmarkStart w:id="19" w:name="_Toc259393041"/>
+      <w:bookmarkStart w:id="19" w:name="_Toc259521623"/>
       <w:r>
         <w:t>Chọn bài tập</w:t>
       </w:r>
@@ -5833,7 +7230,7 @@
       <w:pPr>
         <w:pStyle w:val="Heading2"/>
       </w:pPr>
-      <w:bookmarkStart w:id="20" w:name="_Toc259393042"/>
+      <w:bookmarkStart w:id="20" w:name="_Toc259521624"/>
       <w:r>
         <w:t>Mô tả</w:t>
       </w:r>
@@ -5857,7 +7254,7 @@
       <w:pPr>
         <w:pStyle w:val="Heading2"/>
       </w:pPr>
-      <w:bookmarkStart w:id="21" w:name="_Toc259393043"/>
+      <w:bookmarkStart w:id="21" w:name="_Toc259521625"/>
       <w:r>
         <w:t>Dòng sự kiện</w:t>
       </w:r>
@@ -5867,7 +7264,7 @@
       <w:pPr>
         <w:pStyle w:val="Heading3"/>
       </w:pPr>
-      <w:bookmarkStart w:id="22" w:name="_Toc259393044"/>
+      <w:bookmarkStart w:id="22" w:name="_Toc259521626"/>
       <w:r>
         <w:t>Dòng sự kiện chính</w:t>
       </w:r>
@@ -5887,7 +7284,11 @@
         <w:t xml:space="preserve"> Sinh đã thực hiện Use case “Chọn Bài Họ</w:t>
       </w:r>
       <w:r>
-        <w:t>c”, trong mỗi bài học (ứng với từng tuần) sẽ có menu chức năng “</w:t>
+        <w:t xml:space="preserve">c”, trong mỗi bài học (ứng với từng tuần) sẽ có </w:t>
+      </w:r>
+      <w:r>
+        <w:lastRenderedPageBreak/>
+        <w:t>menu chức năng “</w:t>
       </w:r>
       <w:r>
         <w:t>Chọn bài tập</w:t>
@@ -5907,7 +7308,6 @@
         <w:pStyle w:val="Heading4"/>
       </w:pPr>
       <w:r>
-        <w:lastRenderedPageBreak/>
         <w:t>Chương trình hiển thị danh sách các bài tập.</w:t>
       </w:r>
     </w:p>
@@ -5932,7 +7332,7 @@
         <w:pStyle w:val="Heading2"/>
         <w:widowControl/>
       </w:pPr>
-      <w:bookmarkStart w:id="23" w:name="_Toc259393045"/>
+      <w:bookmarkStart w:id="23" w:name="_Toc259521627"/>
       <w:r>
         <w:t>Các dòng sự kiện khác</w:t>
       </w:r>
@@ -5943,7 +7343,7 @@
         <w:pStyle w:val="Heading3"/>
         <w:widowControl/>
       </w:pPr>
-      <w:bookmarkStart w:id="24" w:name="_Toc259393046"/>
+      <w:bookmarkStart w:id="24" w:name="_Toc259521628"/>
       <w:r>
         <w:t>Bài tập không tồn tại</w:t>
       </w:r>
@@ -5961,7 +7361,7 @@
       <w:pPr>
         <w:pStyle w:val="Heading2"/>
       </w:pPr>
-      <w:bookmarkStart w:id="25" w:name="_Toc259393047"/>
+      <w:bookmarkStart w:id="25" w:name="_Toc259521629"/>
       <w:r>
         <w:t>Các yêu cầu đặc biệt</w:t>
       </w:r>
@@ -5971,7 +7371,7 @@
       <w:pPr>
         <w:pStyle w:val="Heading3"/>
       </w:pPr>
-      <w:bookmarkStart w:id="26" w:name="_Toc259393048"/>
+      <w:bookmarkStart w:id="26" w:name="_Toc259521630"/>
       <w:r>
         <w:t>Bố cục danh mục bài tập rõ ràng, dễ nhìn.</w:t>
       </w:r>
@@ -5981,7 +7381,7 @@
       <w:pPr>
         <w:pStyle w:val="Heading3"/>
       </w:pPr>
-      <w:bookmarkStart w:id="27" w:name="_Toc259393049"/>
+      <w:bookmarkStart w:id="27" w:name="_Toc259521631"/>
       <w:r>
         <w:t>Thời gian hồi đáp cho sự kiện chọn bài tập của người dùng nhanh, &lt; 2s.</w:t>
       </w:r>
@@ -5991,7 +7391,7 @@
       <w:pPr>
         <w:pStyle w:val="Heading3"/>
       </w:pPr>
-      <w:bookmarkStart w:id="28" w:name="_Toc259393050"/>
+      <w:bookmarkStart w:id="28" w:name="_Toc259521632"/>
       <w:r>
         <w:t>Có chấm điểm cho bài tập trắc nghiệm sau khi người dùng kết thúc quá trình làm bài của mình.</w:t>
       </w:r>
@@ -6001,7 +7401,7 @@
       <w:pPr>
         <w:pStyle w:val="Heading2"/>
       </w:pPr>
-      <w:bookmarkStart w:id="29" w:name="_Toc259393051"/>
+      <w:bookmarkStart w:id="29" w:name="_Toc259521633"/>
       <w:r>
         <w:t>Các điều kiện tiên quyết</w:t>
       </w:r>
@@ -6011,7 +7411,7 @@
       <w:pPr>
         <w:pStyle w:val="Heading3"/>
       </w:pPr>
-      <w:bookmarkStart w:id="30" w:name="_Toc259393052"/>
+      <w:bookmarkStart w:id="30" w:name="_Toc259521634"/>
       <w:r>
         <w:t>Người dùng đã chọn bài học. (Usecase “Chọn bài học”)</w:t>
       </w:r>
@@ -6021,7 +7421,7 @@
       <w:pPr>
         <w:pStyle w:val="Heading2"/>
       </w:pPr>
-      <w:bookmarkStart w:id="31" w:name="_Toc259393053"/>
+      <w:bookmarkStart w:id="31" w:name="_Toc259521635"/>
       <w:r>
         <w:t>Các kết quả</w:t>
       </w:r>
@@ -6057,7 +7457,7 @@
       <w:pPr>
         <w:pStyle w:val="Heading2"/>
       </w:pPr>
-      <w:bookmarkStart w:id="32" w:name="_Toc259393054"/>
+      <w:bookmarkStart w:id="32" w:name="_Toc259521636"/>
       <w:r>
         <w:t>Các điểm mở rộng</w:t>
       </w:r>
@@ -6067,7 +7467,7 @@
       <w:pPr>
         <w:pStyle w:val="Heading3"/>
       </w:pPr>
-      <w:bookmarkStart w:id="33" w:name="_Toc259393055"/>
+      <w:bookmarkStart w:id="33" w:name="_Toc259521637"/>
       <w:r>
         <w:t>Luyện trắc nghiệm</w:t>
       </w:r>
@@ -6085,7 +7485,7 @@
       <w:pPr>
         <w:pStyle w:val="Heading3"/>
       </w:pPr>
-      <w:bookmarkStart w:id="34" w:name="_Toc259393056"/>
+      <w:bookmarkStart w:id="34" w:name="_Toc259521638"/>
       <w:r>
         <w:t>Giải đề thi</w:t>
       </w:r>
@@ -6103,7 +7503,7 @@
       <w:pPr>
         <w:pStyle w:val="Heading3"/>
       </w:pPr>
-      <w:bookmarkStart w:id="35" w:name="_Toc259393057"/>
+      <w:bookmarkStart w:id="35" w:name="_Toc259521639"/>
       <w:r>
         <w:t>Làm bài tập tự luận</w:t>
       </w:r>
@@ -6121,7 +7521,7 @@
       <w:pPr>
         <w:pStyle w:val="Heading1"/>
       </w:pPr>
-      <w:bookmarkStart w:id="36" w:name="_Toc259393058"/>
+      <w:bookmarkStart w:id="36" w:name="_Toc259521640"/>
       <w:r>
         <w:t>Giải trí</w:t>
       </w:r>
@@ -6131,7 +7531,7 @@
       <w:pPr>
         <w:pStyle w:val="Heading2"/>
       </w:pPr>
-      <w:bookmarkStart w:id="37" w:name="_Toc259393059"/>
+      <w:bookmarkStart w:id="37" w:name="_Toc259521641"/>
       <w:r>
         <w:t>Mô tả</w:t>
       </w:r>
@@ -6149,7 +7549,7 @@
       <w:pPr>
         <w:pStyle w:val="Heading2"/>
       </w:pPr>
-      <w:bookmarkStart w:id="38" w:name="_Toc259393060"/>
+      <w:bookmarkStart w:id="38" w:name="_Toc259521642"/>
       <w:r>
         <w:t>Dòng sự kiện</w:t>
       </w:r>
@@ -6159,7 +7559,7 @@
       <w:pPr>
         <w:pStyle w:val="Heading3"/>
       </w:pPr>
-      <w:bookmarkStart w:id="39" w:name="_Toc259393061"/>
+      <w:bookmarkStart w:id="39" w:name="_Toc259521643"/>
       <w:r>
         <w:t>Dòng sự kiện chính</w:t>
       </w:r>
@@ -6181,24 +7581,181 @@
         <w:pStyle w:val="Heading4"/>
       </w:pPr>
       <w:r>
+        <w:t>Nhấp chọn menu chức năng Giải trí</w:t>
+      </w:r>
+    </w:p>
+    <w:p>
+      <w:pPr>
+        <w:pStyle w:val="Heading4"/>
+      </w:pPr>
+      <w:r>
+        <w:t>Hệ thống chuyển qua màn hình của modun giải trí, gồm các modun con : chơi game, nghe nhạc, xem phim</w:t>
+      </w:r>
+    </w:p>
+    <w:p>
+      <w:pPr>
+        <w:pStyle w:val="Heading4"/>
+      </w:pPr>
+      <w:r>
+        <w:t xml:space="preserve">Học sinh nhấp chọn chức năng nào. Hệ thống sẽ chuyển qua màn hình riêng của modun chức </w:t>
+      </w:r>
+      <w:r>
         <w:lastRenderedPageBreak/>
-        <w:t>Nhấp chọn menu chức năng Giải trí</w:t>
-      </w:r>
+        <w:t>năng đó</w:t>
+      </w:r>
+    </w:p>
+    <w:p>
+      <w:pPr>
+        <w:pStyle w:val="Heading5"/>
+      </w:pPr>
+      <w:r>
+        <w:t>Chức năng chơi game</w:t>
+      </w:r>
+    </w:p>
+    <w:p>
+      <w:pPr>
+        <w:pStyle w:val="Heading6"/>
+      </w:pPr>
+      <w:r>
+        <w:t>Cho học sinh chọn game cần chơi</w:t>
+      </w:r>
+    </w:p>
+    <w:p>
+      <w:pPr>
+        <w:pStyle w:val="Heading6"/>
+      </w:pPr>
+      <w:r>
+        <w:t>Hệ thống sẽ kiểm tra lại bài học mà học sinh đang học trong history</w:t>
+      </w:r>
+    </w:p>
+    <w:p>
+      <w:pPr>
+        <w:pStyle w:val="Heading6"/>
+      </w:pPr>
+      <w:r>
+        <w:t>Hệ thống gợi ý level trò chơi của học sinh</w:t>
+      </w:r>
+    </w:p>
+    <w:p>
+      <w:pPr>
+        <w:pStyle w:val="Heading6"/>
+      </w:pPr>
+      <w:r>
+        <w:t>Học sinh chọn level cho trò chơi</w:t>
+      </w:r>
+    </w:p>
+    <w:p>
+      <w:pPr>
+        <w:pStyle w:val="Heading6"/>
+      </w:pPr>
+      <w:r>
+        <w:t>Học sinh nhấp xác nhận</w:t>
+      </w:r>
+    </w:p>
+    <w:p>
+      <w:pPr>
+        <w:pStyle w:val="Heading6"/>
+      </w:pPr>
+      <w:r>
+        <w:t>Hệ thống khởi tạo trò chơi theo level</w:t>
+      </w:r>
+    </w:p>
+    <w:p>
+      <w:pPr>
+        <w:pStyle w:val="Heading6"/>
+      </w:pPr>
+      <w:r>
+        <w:t>Học sinh bắt đầu chơi game</w:t>
+      </w:r>
+    </w:p>
+    <w:p>
+      <w:pPr>
+        <w:pStyle w:val="Heading5"/>
+      </w:pPr>
+      <w:r>
+        <w:t>Chức năng nghe nhạc</w:t>
+      </w:r>
+    </w:p>
+    <w:p>
+      <w:pPr>
+        <w:pStyle w:val="Heading6"/>
+      </w:pPr>
+      <w:r>
+        <w:t>Sắp xếp các dữ liệu nhạc trong store của hệ thống theo chỉ mục phân cấp sẵn</w:t>
+      </w:r>
+    </w:p>
+    <w:p>
+      <w:pPr>
+        <w:pStyle w:val="Heading6"/>
+      </w:pPr>
+      <w:r>
+        <w:t>Hiện thị list nhạc theo chỉ mục đã ấn định</w:t>
+      </w:r>
+    </w:p>
+    <w:p>
+      <w:pPr>
+        <w:pStyle w:val="Heading6"/>
+      </w:pPr>
+      <w:r>
+        <w:t>Học sinh chọn bài nhạc cần nghe</w:t>
+      </w:r>
+    </w:p>
+    <w:p>
+      <w:pPr>
+        <w:pStyle w:val="Heading5"/>
+      </w:pPr>
+      <w:r>
+        <w:t xml:space="preserve">Chức năng xem phim </w:t>
+      </w:r>
+    </w:p>
+    <w:p>
+      <w:pPr>
+        <w:pStyle w:val="Heading6"/>
+      </w:pPr>
+      <w:r>
+        <w:t>Sắp xếp các dữ liệu clip trong store hệ thống theo chỉ mục phân cấp sẵn</w:t>
+      </w:r>
+    </w:p>
+    <w:p>
+      <w:pPr>
+        <w:pStyle w:val="Heading6"/>
+      </w:pPr>
+      <w:r>
+        <w:t>Hiển thị các dữ liệu theo chỉ mục đã ấn định</w:t>
+      </w:r>
+    </w:p>
+    <w:p>
+      <w:pPr>
+        <w:pStyle w:val="Heading6"/>
+      </w:pPr>
+      <w:r>
+        <w:t>Học sinh chọn clip cần xem</w:t>
+      </w:r>
+    </w:p>
+    <w:p>
+      <w:pPr>
+        <w:pStyle w:val="Heading3"/>
+      </w:pPr>
+      <w:bookmarkStart w:id="40" w:name="_Toc259521644"/>
+      <w:r>
+        <w:t>Các dòng sự kiện khác</w:t>
+      </w:r>
+      <w:bookmarkEnd w:id="40"/>
     </w:p>
     <w:p>
       <w:pPr>
         <w:pStyle w:val="Heading4"/>
       </w:pPr>
       <w:r>
-        <w:t>Hệ thống chuyển qua màn hình của modun giải trí, gồm các modun con : chơi game, nghe nhạc, xem phim</w:t>
-      </w:r>
-    </w:p>
-    <w:p>
-      <w:pPr>
-        <w:pStyle w:val="Heading4"/>
-      </w:pPr>
-      <w:r>
-        <w:t>Học sinh nhấp chọn chức năng nào. Hệ thống sẽ chuyển qua màn hình riêng của modun chức năng đó</w:t>
+        <w:t>Sự kiện thứ nhất</w:t>
+      </w:r>
+    </w:p>
+    <w:p>
+      <w:pPr>
+        <w:pStyle w:val="Normal2"/>
+      </w:pPr>
+      <w:r>
+        <w:t>Khi học sinh nhấp chọn chức năng chơi game</w:t>
       </w:r>
     </w:p>
     <w:p>
@@ -6206,63 +7763,7 @@
         <w:pStyle w:val="Heading5"/>
       </w:pPr>
       <w:r>
-        <w:t>Chức năng chơi game</w:t>
-      </w:r>
-    </w:p>
-    <w:p>
-      <w:pPr>
-        <w:pStyle w:val="Heading6"/>
-      </w:pPr>
-      <w:r>
-        <w:t>Cho học sinh chọn game cần chơi</w:t>
-      </w:r>
-    </w:p>
-    <w:p>
-      <w:pPr>
-        <w:pStyle w:val="Heading6"/>
-      </w:pPr>
-      <w:r>
-        <w:t>Hệ thống sẽ kiểm tra lại bài học mà học sinh đang học trong history</w:t>
-      </w:r>
-    </w:p>
-    <w:p>
-      <w:pPr>
-        <w:pStyle w:val="Heading6"/>
-      </w:pPr>
-      <w:r>
-        <w:t>Hệ thống gợi ý level trò chơi của học sinh</w:t>
-      </w:r>
-    </w:p>
-    <w:p>
-      <w:pPr>
-        <w:pStyle w:val="Heading6"/>
-      </w:pPr>
-      <w:r>
-        <w:t>Học sinh chọn level cho trò chơi</w:t>
-      </w:r>
-    </w:p>
-    <w:p>
-      <w:pPr>
-        <w:pStyle w:val="Heading6"/>
-      </w:pPr>
-      <w:r>
-        <w:t>Học sinh nhấp xác nhận</w:t>
-      </w:r>
-    </w:p>
-    <w:p>
-      <w:pPr>
-        <w:pStyle w:val="Heading6"/>
-      </w:pPr>
-      <w:r>
-        <w:t>Hệ thống khởi tạo trò chơi theo level</w:t>
-      </w:r>
-    </w:p>
-    <w:p>
-      <w:pPr>
-        <w:pStyle w:val="Heading6"/>
-      </w:pPr>
-      <w:r>
-        <w:t>Học sinh bắt đầu chơi game</w:t>
+        <w:t>Học sinh đánh tên game vào textbox searchname và nhấp search</w:t>
       </w:r>
     </w:p>
     <w:p>
@@ -6270,31 +7771,7 @@
         <w:pStyle w:val="Heading5"/>
       </w:pPr>
       <w:r>
-        <w:t>Chức năng nghe nhạc</w:t>
-      </w:r>
-    </w:p>
-    <w:p>
-      <w:pPr>
-        <w:pStyle w:val="Heading6"/>
-      </w:pPr>
-      <w:r>
-        <w:t>Sắp xếp các dữ liệu nhạc trong store của hệ thống theo chỉ mục phân cấp sẵn</w:t>
-      </w:r>
-    </w:p>
-    <w:p>
-      <w:pPr>
-        <w:pStyle w:val="Heading6"/>
-      </w:pPr>
-      <w:r>
-        <w:t>Hiện thị list nhạc theo chỉ mục đã ấn định</w:t>
-      </w:r>
-    </w:p>
-    <w:p>
-      <w:pPr>
-        <w:pStyle w:val="Heading6"/>
-      </w:pPr>
-      <w:r>
-        <w:t>Học sinh chọn bài nhạc cần nghe</w:t>
+        <w:t>Hệ thống search game với tên học sinh đã nhập</w:t>
       </w:r>
     </w:p>
     <w:p>
@@ -6302,81 +7779,6 @@
         <w:pStyle w:val="Heading5"/>
       </w:pPr>
       <w:r>
-        <w:t xml:space="preserve">Chức năng xem phim </w:t>
-      </w:r>
-    </w:p>
-    <w:p>
-      <w:pPr>
-        <w:pStyle w:val="Heading6"/>
-      </w:pPr>
-      <w:r>
-        <w:t>Sắp xếp các dữ liệu clip trong store hệ thống theo chỉ mục phân cấp sẵn</w:t>
-      </w:r>
-    </w:p>
-    <w:p>
-      <w:pPr>
-        <w:pStyle w:val="Heading6"/>
-      </w:pPr>
-      <w:r>
-        <w:t>Hiển thị các dữ liệu theo chỉ mục đã ấn định</w:t>
-      </w:r>
-    </w:p>
-    <w:p>
-      <w:pPr>
-        <w:pStyle w:val="Heading6"/>
-      </w:pPr>
-      <w:r>
-        <w:t>Học sinh chọn clip cần xem</w:t>
-      </w:r>
-    </w:p>
-    <w:p>
-      <w:pPr>
-        <w:pStyle w:val="Heading3"/>
-      </w:pPr>
-      <w:bookmarkStart w:id="40" w:name="_Toc259393062"/>
-      <w:r>
-        <w:t>Các dòng sự kiện khác</w:t>
-      </w:r>
-      <w:bookmarkEnd w:id="40"/>
-    </w:p>
-    <w:p>
-      <w:pPr>
-        <w:pStyle w:val="Heading4"/>
-      </w:pPr>
-      <w:r>
-        <w:t>Sự kiện thứ nhất</w:t>
-      </w:r>
-    </w:p>
-    <w:p>
-      <w:pPr>
-        <w:pStyle w:val="Normal2"/>
-      </w:pPr>
-      <w:r>
-        <w:t>Khi học sinh nhấp chọn chức năng chơi game</w:t>
-      </w:r>
-    </w:p>
-    <w:p>
-      <w:pPr>
-        <w:pStyle w:val="Heading5"/>
-      </w:pPr>
-      <w:r>
-        <w:t>Học sinh đánh tên game vào textbox searchname và nhấp search</w:t>
-      </w:r>
-    </w:p>
-    <w:p>
-      <w:pPr>
-        <w:pStyle w:val="Heading5"/>
-      </w:pPr>
-      <w:r>
-        <w:t>Hệ thống search game với tên học sinh đã nhập</w:t>
-      </w:r>
-    </w:p>
-    <w:p>
-      <w:pPr>
-        <w:pStyle w:val="Heading5"/>
-      </w:pPr>
-      <w:r>
-        <w:lastRenderedPageBreak/>
         <w:t>Hiển thị các game phù hợp với tên đã search</w:t>
       </w:r>
     </w:p>
@@ -6394,6 +7796,7 @@
         <w:ind w:left="0" w:firstLine="0"/>
       </w:pPr>
       <w:r>
+        <w:lastRenderedPageBreak/>
         <w:t>Sự kiện thứ hai</w:t>
       </w:r>
     </w:p>
@@ -6493,7 +7896,7 @@
       <w:pPr>
         <w:pStyle w:val="Heading2"/>
       </w:pPr>
-      <w:bookmarkStart w:id="41" w:name="_Toc259393063"/>
+      <w:bookmarkStart w:id="41" w:name="_Toc259521645"/>
       <w:r>
         <w:t>Các yêu cầu đặc biệt</w:t>
       </w:r>
@@ -6511,7 +7914,7 @@
       <w:pPr>
         <w:pStyle w:val="Heading2"/>
       </w:pPr>
-      <w:bookmarkStart w:id="42" w:name="_Toc259393064"/>
+      <w:bookmarkStart w:id="42" w:name="_Toc259521646"/>
       <w:r>
         <w:t>Các điều kiện tiên quyết</w:t>
       </w:r>
@@ -6521,7 +7924,7 @@
       <w:pPr>
         <w:pStyle w:val="Heading3"/>
       </w:pPr>
-      <w:bookmarkStart w:id="43" w:name="_Toc259393065"/>
+      <w:bookmarkStart w:id="43" w:name="_Toc259521647"/>
       <w:r>
         <w:t>Tiền điều kiện thứ nhất</w:t>
       </w:r>
@@ -6539,7 +7942,7 @@
       <w:pPr>
         <w:pStyle w:val="Heading2"/>
       </w:pPr>
-      <w:bookmarkStart w:id="44" w:name="_Toc259393066"/>
+      <w:bookmarkStart w:id="44" w:name="_Toc259521648"/>
       <w:r>
         <w:t>Các kết quả</w:t>
       </w:r>
@@ -6549,7 +7952,7 @@
       <w:pPr>
         <w:pStyle w:val="Heading3"/>
       </w:pPr>
-      <w:bookmarkStart w:id="45" w:name="_Toc259393067"/>
+      <w:bookmarkStart w:id="45" w:name="_Toc259521649"/>
       <w:r>
         <w:t>Kết quả thứ nhất</w:t>
       </w:r>
@@ -6567,7 +7970,7 @@
       <w:pPr>
         <w:pStyle w:val="Heading3"/>
       </w:pPr>
-      <w:bookmarkStart w:id="46" w:name="_Toc259393068"/>
+      <w:bookmarkStart w:id="46" w:name="_Toc259521650"/>
       <w:r>
         <w:t>Kết quả</w:t>
       </w:r>
@@ -6588,7 +7991,7 @@
       <w:pPr>
         <w:pStyle w:val="Heading3"/>
       </w:pPr>
-      <w:bookmarkStart w:id="47" w:name="_Toc259393069"/>
+      <w:bookmarkStart w:id="47" w:name="_Toc259521651"/>
       <w:r>
         <w:t>Kết quả</w:t>
       </w:r>
@@ -6609,86 +8012,89 @@
       <w:pPr>
         <w:pStyle w:val="Heading2"/>
       </w:pPr>
-      <w:bookmarkStart w:id="48" w:name="_Toc259393070"/>
+      <w:bookmarkStart w:id="48" w:name="_Toc259521652"/>
+      <w:r>
+        <w:t>Các điểm mở rộng</w:t>
+      </w:r>
+      <w:bookmarkEnd w:id="48"/>
+    </w:p>
+    <w:p>
+      <w:pPr>
+        <w:pStyle w:val="Heading3"/>
+      </w:pPr>
+      <w:bookmarkStart w:id="49" w:name="_Toc259521653"/>
+      <w:r>
+        <w:t>Xem phim</w:t>
+      </w:r>
+      <w:bookmarkEnd w:id="49"/>
+    </w:p>
+    <w:p>
+      <w:pPr>
+        <w:pStyle w:val="Heading3"/>
+      </w:pPr>
+      <w:bookmarkStart w:id="50" w:name="_Toc259521654"/>
+      <w:r>
+        <w:t>Nghe nhạc</w:t>
+      </w:r>
+      <w:bookmarkEnd w:id="50"/>
+    </w:p>
+    <w:p>
+      <w:pPr>
+        <w:pStyle w:val="Heading3"/>
+      </w:pPr>
+      <w:bookmarkStart w:id="51" w:name="_Toc259521655"/>
+      <w:r>
+        <w:t>Chơi game</w:t>
+      </w:r>
+      <w:bookmarkEnd w:id="51"/>
+    </w:p>
+    <w:p>
+      <w:pPr>
+        <w:pStyle w:val="Heading1"/>
+      </w:pPr>
+      <w:bookmarkStart w:id="52" w:name="_Toc259521656"/>
+      <w:r>
+        <w:t>Xem đáp án</w:t>
+      </w:r>
+      <w:bookmarkEnd w:id="52"/>
+    </w:p>
+    <w:p>
+      <w:pPr>
+        <w:pStyle w:val="Heading2"/>
+      </w:pPr>
+      <w:bookmarkStart w:id="53" w:name="_Toc259521657"/>
+      <w:r>
+        <w:t>Mô tả</w:t>
+      </w:r>
+      <w:bookmarkEnd w:id="53"/>
+    </w:p>
+    <w:p>
+      <w:pPr>
+        <w:pStyle w:val="Normal2"/>
+      </w:pPr>
+      <w:r>
+        <w:t xml:space="preserve">Mỗi khi học xong một bài học. Học sinh đều được làm bài tập với nội dung rèn luyện những kiến thức đã học. Sau đó, học sinh sẽ được xem kết quả từ những bài làm của mình. Rút kinh nghiệm những chỗ sai, góp </w:t>
+      </w:r>
       <w:r>
         <w:lastRenderedPageBreak/>
-        <w:t>Các điểm mở rộng</w:t>
-      </w:r>
-      <w:bookmarkEnd w:id="48"/>
+        <w:t>phần củng cố kiến thức của mỗi bài cho học sinh</w:t>
+      </w:r>
+    </w:p>
+    <w:p>
+      <w:pPr>
+        <w:pStyle w:val="Heading2"/>
+      </w:pPr>
+      <w:bookmarkStart w:id="54" w:name="_Toc259521658"/>
+      <w:r>
+        <w:t>Dòng sự kiện</w:t>
+      </w:r>
+      <w:bookmarkEnd w:id="54"/>
     </w:p>
     <w:p>
       <w:pPr>
         <w:pStyle w:val="Heading3"/>
       </w:pPr>
-      <w:bookmarkStart w:id="49" w:name="_Toc259393071"/>
-      <w:r>
-        <w:t>Xem phim</w:t>
-      </w:r>
-      <w:bookmarkEnd w:id="49"/>
-    </w:p>
-    <w:p>
-      <w:pPr>
-        <w:pStyle w:val="Heading3"/>
-      </w:pPr>
-      <w:bookmarkStart w:id="50" w:name="_Toc259393072"/>
-      <w:r>
-        <w:t>Nghe nhạc</w:t>
-      </w:r>
-      <w:bookmarkEnd w:id="50"/>
-    </w:p>
-    <w:p>
-      <w:pPr>
-        <w:pStyle w:val="Heading3"/>
-      </w:pPr>
-      <w:bookmarkStart w:id="51" w:name="_Toc259393073"/>
-      <w:r>
-        <w:t>Chơi game</w:t>
-      </w:r>
-      <w:bookmarkEnd w:id="51"/>
-    </w:p>
-    <w:p>
-      <w:pPr>
-        <w:pStyle w:val="Heading1"/>
-      </w:pPr>
-      <w:bookmarkStart w:id="52" w:name="_Toc259393074"/>
-      <w:r>
-        <w:t>Xem đáp án</w:t>
-      </w:r>
-      <w:bookmarkEnd w:id="52"/>
-    </w:p>
-    <w:p>
-      <w:pPr>
-        <w:pStyle w:val="Heading2"/>
-      </w:pPr>
-      <w:bookmarkStart w:id="53" w:name="_Toc259393075"/>
-      <w:r>
-        <w:t>Mô tả</w:t>
-      </w:r>
-      <w:bookmarkEnd w:id="53"/>
-    </w:p>
-    <w:p>
-      <w:pPr>
-        <w:pStyle w:val="Normal2"/>
-      </w:pPr>
-      <w:r>
-        <w:t>Mỗi khi học xong một bài học. Học sinh đều được làm bài tập với nội dung rèn luyện những kiến thức đã học. Sau đó, học sinh sẽ được xem kết quả từ những bài làm của mình. Rút kinh nghiệm những chỗ sai, góp phần củng cố kiến thức của mỗi bài cho học sinh</w:t>
-      </w:r>
-    </w:p>
-    <w:p>
-      <w:pPr>
-        <w:pStyle w:val="Heading2"/>
-      </w:pPr>
-      <w:bookmarkStart w:id="54" w:name="_Toc259393076"/>
-      <w:r>
-        <w:t>Dòng sự kiện</w:t>
-      </w:r>
-      <w:bookmarkEnd w:id="54"/>
-    </w:p>
-    <w:p>
-      <w:pPr>
-        <w:pStyle w:val="Heading3"/>
-      </w:pPr>
-      <w:bookmarkStart w:id="55" w:name="_Toc259393077"/>
+      <w:bookmarkStart w:id="55" w:name="_Toc259521659"/>
       <w:r>
         <w:t>Dòng sự kiện chính</w:t>
       </w:r>
@@ -6992,7 +8398,7 @@
       <w:pPr>
         <w:pStyle w:val="Heading3"/>
       </w:pPr>
-      <w:bookmarkStart w:id="56" w:name="_Toc259393078"/>
+      <w:bookmarkStart w:id="56" w:name="_Toc259521660"/>
       <w:r>
         <w:t>Các dòng sự kiện khác</w:t>
       </w:r>
@@ -7002,7 +8408,7 @@
       <w:pPr>
         <w:pStyle w:val="Heading2"/>
       </w:pPr>
-      <w:bookmarkStart w:id="57" w:name="_Toc259393079"/>
+      <w:bookmarkStart w:id="57" w:name="_Toc259521661"/>
       <w:r>
         <w:t>Các yêu cầu đặc biệt</w:t>
       </w:r>
@@ -7020,7 +8426,7 @@
       <w:pPr>
         <w:pStyle w:val="Heading2"/>
       </w:pPr>
-      <w:bookmarkStart w:id="58" w:name="_Toc259393080"/>
+      <w:bookmarkStart w:id="58" w:name="_Toc259521662"/>
       <w:r>
         <w:t>Các điều kiện tiên quyết</w:t>
       </w:r>
@@ -7030,7 +8436,7 @@
       <w:pPr>
         <w:pStyle w:val="Heading3"/>
       </w:pPr>
-      <w:bookmarkStart w:id="59" w:name="_Toc259393081"/>
+      <w:bookmarkStart w:id="59" w:name="_Toc259521663"/>
       <w:r>
         <w:t>Tiền điều kiện thứ nhất</w:t>
       </w:r>
@@ -7048,7 +8454,7 @@
       <w:pPr>
         <w:pStyle w:val="Heading2"/>
       </w:pPr>
-      <w:bookmarkStart w:id="60" w:name="_Toc259393082"/>
+      <w:bookmarkStart w:id="60" w:name="_Toc259521664"/>
       <w:r>
         <w:t>Các kết quả</w:t>
       </w:r>
@@ -7066,7 +8472,7 @@
       <w:pPr>
         <w:pStyle w:val="Heading2"/>
       </w:pPr>
-      <w:bookmarkStart w:id="61" w:name="_Toc259393083"/>
+      <w:bookmarkStart w:id="61" w:name="_Toc259521665"/>
       <w:r>
         <w:t>Các điểm mở rộng</w:t>
       </w:r>
@@ -7085,7 +8491,7 @@
         <w:pStyle w:val="Heading1"/>
       </w:pPr>
       <w:bookmarkStart w:id="62" w:name="_Toc259387035"/>
-      <w:bookmarkStart w:id="63" w:name="_Toc259393084"/>
+      <w:bookmarkStart w:id="63" w:name="_Toc259521666"/>
       <w:r>
         <w:t>Xem bài mẫu</w:t>
       </w:r>
@@ -7096,7 +8502,7 @@
       <w:pPr>
         <w:pStyle w:val="Heading2"/>
       </w:pPr>
-      <w:bookmarkStart w:id="64" w:name="_Toc259393085"/>
+      <w:bookmarkStart w:id="64" w:name="_Toc259521667"/>
       <w:r>
         <w:t>Mô tả</w:t>
       </w:r>
@@ -7114,94 +8520,94 @@
       <w:pPr>
         <w:pStyle w:val="Heading2"/>
       </w:pPr>
-      <w:bookmarkStart w:id="65" w:name="_Toc259393086"/>
+      <w:bookmarkStart w:id="65" w:name="_Toc259521668"/>
+      <w:r>
+        <w:t>Dòng sự kiện</w:t>
+      </w:r>
+      <w:bookmarkEnd w:id="65"/>
+    </w:p>
+    <w:p>
+      <w:pPr>
+        <w:pStyle w:val="Heading3"/>
+      </w:pPr>
+      <w:bookmarkStart w:id="66" w:name="_Toc259521669"/>
+      <w:r>
+        <w:t>Dòng sự kiện chính</w:t>
+      </w:r>
+      <w:bookmarkEnd w:id="66"/>
+      <w:r>
+        <w:t xml:space="preserve"> </w:t>
+      </w:r>
+    </w:p>
+    <w:p>
+      <w:pPr>
+        <w:pStyle w:val="Normal2"/>
+      </w:pPr>
+      <w:r>
+        <w:t>Sau khi Học Sinh đã thực hiện Use case “Chon Bai Hoc”, trong mỗi bài học (ứng với từng tuần) sẽ có menu chức năng “Xem bài làm mẫu”, Use Case này bắt đầu khi Học Sinh chọn chức năng “Xem bài làm mẫu” đó.</w:t>
+      </w:r>
+    </w:p>
+    <w:p>
+      <w:pPr>
+        <w:pStyle w:val="Normal2"/>
+      </w:pPr>
+      <w:r>
+        <w:t>Sau khi Học Sinh chọn menu “Xem bài làm mẫu”, phần mềm sẽ chuyển đến nội dung phần Xem bài làm mẫu.</w:t>
+      </w:r>
+    </w:p>
+    <w:p>
+      <w:pPr>
+        <w:pStyle w:val="Heading3"/>
+      </w:pPr>
+      <w:bookmarkStart w:id="67" w:name="_Toc259521670"/>
+      <w:r>
+        <w:t>Các dòng sự kiện khác</w:t>
+      </w:r>
+      <w:bookmarkEnd w:id="67"/>
+    </w:p>
+    <w:p>
+      <w:pPr>
+        <w:pStyle w:val="Normal2"/>
+      </w:pPr>
+      <w:r>
+        <w:t>Không có</w:t>
+      </w:r>
+    </w:p>
+    <w:p>
+      <w:pPr>
+        <w:pStyle w:val="Heading2"/>
+      </w:pPr>
+      <w:bookmarkStart w:id="68" w:name="_Toc259521671"/>
+      <w:r>
+        <w:t>Các yêu cầu đặc biệt</w:t>
+      </w:r>
+      <w:bookmarkEnd w:id="68"/>
+    </w:p>
+    <w:p>
+      <w:pPr>
+        <w:pStyle w:val="Normal2"/>
+      </w:pPr>
+      <w:r>
+        <w:t>Không có</w:t>
+      </w:r>
+    </w:p>
+    <w:p>
+      <w:pPr>
+        <w:pStyle w:val="Heading2"/>
+      </w:pPr>
+      <w:bookmarkStart w:id="69" w:name="_Toc259521672"/>
       <w:r>
         <w:lastRenderedPageBreak/>
-        <w:t>Dòng sự kiện</w:t>
-      </w:r>
-      <w:bookmarkEnd w:id="65"/>
+        <w:t>Các điều kiện tiên quyết</w:t>
+      </w:r>
+      <w:bookmarkEnd w:id="69"/>
     </w:p>
     <w:p>
       <w:pPr>
         <w:pStyle w:val="Heading3"/>
       </w:pPr>
-      <w:bookmarkStart w:id="66" w:name="_Toc259393087"/>
-      <w:r>
-        <w:t>Dòng sự kiện chính</w:t>
-      </w:r>
-      <w:bookmarkEnd w:id="66"/>
-      <w:r>
-        <w:t xml:space="preserve"> </w:t>
-      </w:r>
-    </w:p>
-    <w:p>
-      <w:pPr>
-        <w:pStyle w:val="Normal2"/>
-      </w:pPr>
-      <w:r>
-        <w:t>Sau khi Học Sinh đã thực hiện Use case “Chon Bai Hoc”, trong mỗi bài học (ứng với từng tuần) sẽ có menu chức năng “Xem bài làm mẫu”, Use Case này bắt đầu khi Học Sinh chọn chức năng “Xem bài làm mẫu” đó.</w:t>
-      </w:r>
-    </w:p>
-    <w:p>
-      <w:pPr>
-        <w:pStyle w:val="Normal2"/>
-      </w:pPr>
-      <w:r>
-        <w:t>Sau khi Học Sinh chọn menu “Xem bài làm mẫu”, phần mềm sẽ chuyển đến nội dung phần Xem bài làm mẫu.</w:t>
-      </w:r>
-    </w:p>
-    <w:p>
-      <w:pPr>
-        <w:pStyle w:val="Heading3"/>
-      </w:pPr>
-      <w:bookmarkStart w:id="67" w:name="_Toc259393088"/>
-      <w:r>
-        <w:t>Các dòng sự kiện khác</w:t>
-      </w:r>
-      <w:bookmarkEnd w:id="67"/>
-    </w:p>
-    <w:p>
-      <w:pPr>
-        <w:pStyle w:val="Normal2"/>
-      </w:pPr>
-      <w:r>
-        <w:t>Không có</w:t>
-      </w:r>
-    </w:p>
-    <w:p>
-      <w:pPr>
-        <w:pStyle w:val="Heading2"/>
-      </w:pPr>
-      <w:bookmarkStart w:id="68" w:name="_Toc259393089"/>
-      <w:r>
-        <w:t>Các yêu cầu đặc biệt</w:t>
-      </w:r>
-      <w:bookmarkEnd w:id="68"/>
-    </w:p>
-    <w:p>
-      <w:pPr>
-        <w:pStyle w:val="Normal2"/>
-      </w:pPr>
-      <w:r>
-        <w:t>Không có</w:t>
-      </w:r>
-    </w:p>
-    <w:p>
-      <w:pPr>
-        <w:pStyle w:val="Heading2"/>
-      </w:pPr>
-      <w:bookmarkStart w:id="69" w:name="_Toc259393090"/>
-      <w:r>
-        <w:t>Các điều kiện tiên quyết</w:t>
-      </w:r>
-      <w:bookmarkEnd w:id="69"/>
-    </w:p>
-    <w:p>
-      <w:pPr>
-        <w:pStyle w:val="Heading3"/>
-      </w:pPr>
       <w:bookmarkStart w:id="70" w:name="_Toc259387042"/>
-      <w:bookmarkStart w:id="71" w:name="_Toc259393091"/>
+      <w:bookmarkStart w:id="71" w:name="_Toc259521673"/>
       <w:r>
         <w:t>Chọn Bài Học</w:t>
       </w:r>
@@ -7220,7 +8626,7 @@
       <w:pPr>
         <w:pStyle w:val="Heading2"/>
       </w:pPr>
-      <w:bookmarkStart w:id="72" w:name="_Toc259393092"/>
+      <w:bookmarkStart w:id="72" w:name="_Toc259521674"/>
       <w:r>
         <w:t>Các kết quả</w:t>
       </w:r>
@@ -7230,7 +8636,7 @@
       <w:pPr>
         <w:pStyle w:val="Heading3"/>
       </w:pPr>
-      <w:bookmarkStart w:id="73" w:name="_Toc259393093"/>
+      <w:bookmarkStart w:id="73" w:name="_Toc259521675"/>
       <w:r>
         <w:t>Kết quả thứ nhất</w:t>
       </w:r>
@@ -7248,7 +8654,7 @@
       <w:pPr>
         <w:pStyle w:val="Heading2"/>
       </w:pPr>
-      <w:bookmarkStart w:id="74" w:name="_Toc259393094"/>
+      <w:bookmarkStart w:id="74" w:name="_Toc259521676"/>
       <w:r>
         <w:t>Các điểm mở rộng</w:t>
       </w:r>
@@ -7266,11 +8672,497 @@
       <w:pPr>
         <w:pStyle w:val="Normal2"/>
       </w:pPr>
+    </w:p>
+    <w:p>
+      <w:pPr>
+        <w:pStyle w:val="Heading1"/>
+        <w:tabs>
+          <w:tab w:val="num" w:pos="432"/>
+        </w:tabs>
+        <w:ind w:left="432" w:hanging="432"/>
+        <w:jc w:val="both"/>
+      </w:pPr>
+      <w:bookmarkStart w:id="75" w:name="_Toc259521677"/>
+      <w:r>
+        <w:t>Chơi game</w:t>
+      </w:r>
+      <w:bookmarkEnd w:id="75"/>
+    </w:p>
+    <w:p>
+      <w:pPr>
+        <w:pStyle w:val="Heading2"/>
+        <w:tabs>
+          <w:tab w:val="num" w:pos="576"/>
+        </w:tabs>
+        <w:ind w:left="576" w:hanging="576"/>
+        <w:jc w:val="both"/>
+      </w:pPr>
+      <w:bookmarkStart w:id="76" w:name="_Toc259521678"/>
+      <w:r>
+        <w:t>Mô tả</w:t>
+      </w:r>
+      <w:bookmarkEnd w:id="76"/>
+    </w:p>
+    <w:p>
+      <w:pPr>
+        <w:spacing w:line="360" w:lineRule="auto"/>
+      </w:pPr>
+      <w:r>
+        <w:tab/>
+        <w:t>Use case cho phép học sinh có thể chơi game để giải trí</w:t>
+      </w:r>
+    </w:p>
+    <w:p>
+      <w:pPr>
+        <w:pStyle w:val="Heading2"/>
+        <w:tabs>
+          <w:tab w:val="num" w:pos="576"/>
+        </w:tabs>
+        <w:ind w:left="576" w:hanging="576"/>
+        <w:jc w:val="both"/>
+      </w:pPr>
+      <w:bookmarkStart w:id="77" w:name="_Toc259190407"/>
+      <w:bookmarkStart w:id="78" w:name="_Toc259191336"/>
+      <w:bookmarkStart w:id="79" w:name="_Toc259521679"/>
+      <w:r>
+        <w:t>Dòng sự kiện</w:t>
+      </w:r>
+      <w:bookmarkEnd w:id="77"/>
+      <w:bookmarkEnd w:id="78"/>
+      <w:bookmarkEnd w:id="79"/>
+    </w:p>
+    <w:p>
+      <w:pPr>
+        <w:pStyle w:val="Heading3"/>
+        <w:tabs>
+          <w:tab w:val="num" w:pos="720"/>
+        </w:tabs>
+        <w:jc w:val="both"/>
+      </w:pPr>
+      <w:bookmarkStart w:id="80" w:name="_Toc259191337"/>
+      <w:bookmarkStart w:id="81" w:name="_Toc259521680"/>
+      <w:r>
+        <w:t>Dòng sự kiện chính</w:t>
+      </w:r>
+      <w:bookmarkEnd w:id="80"/>
+      <w:bookmarkEnd w:id="81"/>
+    </w:p>
+    <w:p>
+      <w:pPr>
+        <w:spacing w:line="360" w:lineRule="auto"/>
+      </w:pPr>
+      <w:r>
+        <w:tab/>
+        <w:t>Use case bắt đầu khi học sinh chọn chức năng giải trí.</w:t>
+      </w:r>
+    </w:p>
+    <w:p>
+      <w:pPr>
+        <w:spacing w:line="360" w:lineRule="auto"/>
+      </w:pPr>
+      <w:r>
+        <w:tab/>
+        <w:t xml:space="preserve">Các phần giải trí sẽ được đưa ra: chơi game, </w:t>
+      </w:r>
+      <w:r>
+        <w:t>Test IQ</w:t>
+      </w:r>
+      <w:r>
+        <w:t>.</w:t>
+      </w:r>
+    </w:p>
+    <w:p>
+      <w:pPr>
+        <w:spacing w:line="360" w:lineRule="auto"/>
+      </w:pPr>
+      <w:r>
+        <w:tab/>
+        <w:t>Học sinh chọn chơi game để thư giãn.</w:t>
+      </w:r>
+    </w:p>
+    <w:p>
+      <w:pPr>
+        <w:pStyle w:val="Heading3"/>
+        <w:tabs>
+          <w:tab w:val="num" w:pos="720"/>
+        </w:tabs>
+        <w:jc w:val="both"/>
+      </w:pPr>
+      <w:bookmarkStart w:id="82" w:name="_Toc259191338"/>
+      <w:bookmarkStart w:id="83" w:name="_Toc259521681"/>
+      <w:r>
+        <w:t>Các dòng sự kiện khác</w:t>
+      </w:r>
+      <w:bookmarkEnd w:id="82"/>
+      <w:bookmarkEnd w:id="83"/>
+    </w:p>
+    <w:p>
+      <w:pPr>
+        <w:spacing w:line="360" w:lineRule="auto"/>
+      </w:pPr>
+      <w:r>
+        <w:tab/>
+        <w:t>Không có</w:t>
+      </w:r>
+    </w:p>
+    <w:p>
+      <w:pPr>
+        <w:pStyle w:val="Heading2"/>
+        <w:tabs>
+          <w:tab w:val="num" w:pos="576"/>
+        </w:tabs>
+        <w:ind w:left="576" w:hanging="576"/>
+        <w:jc w:val="both"/>
+      </w:pPr>
+      <w:bookmarkStart w:id="84" w:name="_Toc259190408"/>
+      <w:bookmarkStart w:id="85" w:name="_Toc259191339"/>
+      <w:bookmarkStart w:id="86" w:name="_Toc259521682"/>
+      <w:r>
+        <w:t>Các yêu cầu đặc biệt</w:t>
+      </w:r>
+      <w:bookmarkEnd w:id="84"/>
+      <w:bookmarkEnd w:id="85"/>
+      <w:bookmarkEnd w:id="86"/>
+    </w:p>
+    <w:p>
+      <w:pPr>
+        <w:spacing w:line="360" w:lineRule="auto"/>
+      </w:pPr>
+      <w:r>
+        <w:tab/>
+        <w:t>Không có.</w:t>
+      </w:r>
+    </w:p>
+    <w:p>
+      <w:pPr>
+        <w:pStyle w:val="Heading2"/>
+        <w:tabs>
+          <w:tab w:val="num" w:pos="576"/>
+        </w:tabs>
+        <w:ind w:left="576" w:hanging="576"/>
+        <w:jc w:val="both"/>
+      </w:pPr>
+      <w:bookmarkStart w:id="87" w:name="_Toc259521683"/>
+      <w:r>
+        <w:t>Các điều kiện tiên quyết</w:t>
+      </w:r>
+      <w:bookmarkEnd w:id="87"/>
+    </w:p>
+    <w:p>
+      <w:pPr>
+        <w:spacing w:line="360" w:lineRule="auto"/>
+      </w:pPr>
+      <w:r>
+        <w:tab/>
+        <w:t xml:space="preserve">Danh sách các phần giải trí có trong phần mềm: chơi game, </w:t>
+      </w:r>
+      <w:r>
+        <w:t>Test IQ</w:t>
+      </w:r>
+      <w:r>
+        <w:t>.</w:t>
+      </w:r>
+    </w:p>
+    <w:p>
+      <w:pPr>
+        <w:pStyle w:val="Heading2"/>
+        <w:tabs>
+          <w:tab w:val="num" w:pos="576"/>
+        </w:tabs>
+        <w:ind w:left="576" w:hanging="576"/>
+        <w:jc w:val="both"/>
+      </w:pPr>
+      <w:bookmarkStart w:id="88" w:name="_Toc259190410"/>
+      <w:bookmarkStart w:id="89" w:name="_Toc259191341"/>
+      <w:bookmarkStart w:id="90" w:name="_Toc259521684"/>
+      <w:r>
+        <w:t>Các kết quả</w:t>
+      </w:r>
+      <w:bookmarkEnd w:id="88"/>
+      <w:bookmarkEnd w:id="89"/>
+      <w:bookmarkEnd w:id="90"/>
+    </w:p>
+    <w:p>
+      <w:pPr>
+        <w:spacing w:line="360" w:lineRule="auto"/>
+      </w:pPr>
+      <w:r>
+        <w:tab/>
+        <w:t>Hiển thị màn hình chơi game.</w:t>
+      </w:r>
+    </w:p>
+    <w:p>
+      <w:pPr>
+        <w:pStyle w:val="Heading2"/>
+        <w:tabs>
+          <w:tab w:val="num" w:pos="576"/>
+        </w:tabs>
+        <w:ind w:left="576" w:hanging="576"/>
+        <w:jc w:val="both"/>
+      </w:pPr>
+      <w:bookmarkStart w:id="91" w:name="_Toc259190411"/>
+      <w:bookmarkStart w:id="92" w:name="_Toc259191342"/>
+      <w:bookmarkStart w:id="93" w:name="_Toc259521685"/>
+      <w:r>
+        <w:t>Điểm mở rộng</w:t>
+      </w:r>
+      <w:bookmarkEnd w:id="91"/>
+      <w:bookmarkEnd w:id="92"/>
+      <w:bookmarkEnd w:id="93"/>
+    </w:p>
+    <w:p>
+      <w:pPr>
+        <w:spacing w:line="360" w:lineRule="auto"/>
+      </w:pPr>
+      <w:r>
+        <w:tab/>
+        <w:t>Không có.</w:t>
+      </w:r>
+    </w:p>
+    <w:p>
+      <w:pPr>
+        <w:pStyle w:val="Heading1"/>
+        <w:tabs>
+          <w:tab w:val="num" w:pos="432"/>
+        </w:tabs>
+        <w:ind w:left="432" w:hanging="432"/>
+        <w:jc w:val="both"/>
+      </w:pPr>
+      <w:r>
+        <w:t>Test IQ</w:t>
+      </w:r>
+    </w:p>
+    <w:p>
+      <w:pPr>
+        <w:pStyle w:val="Heading2"/>
+        <w:tabs>
+          <w:tab w:val="num" w:pos="576"/>
+        </w:tabs>
+        <w:ind w:left="576" w:hanging="576"/>
+        <w:jc w:val="both"/>
+      </w:pPr>
+      <w:bookmarkStart w:id="94" w:name="_Toc259521687"/>
+      <w:r>
+        <w:t>Mô tả</w:t>
+      </w:r>
+      <w:bookmarkEnd w:id="94"/>
+    </w:p>
+    <w:p>
+      <w:pPr>
+        <w:spacing w:line="360" w:lineRule="auto"/>
+      </w:pPr>
+      <w:r>
+        <w:tab/>
+        <w:t xml:space="preserve">Use case cho phép học sinh có thể </w:t>
+      </w:r>
+      <w:r>
+        <w:t>làm toán GMAT để test IQ</w:t>
+      </w:r>
+    </w:p>
+    <w:p>
+      <w:pPr>
+        <w:pStyle w:val="Heading2"/>
+        <w:tabs>
+          <w:tab w:val="num" w:pos="576"/>
+        </w:tabs>
+        <w:ind w:left="576" w:hanging="576"/>
+        <w:jc w:val="both"/>
+      </w:pPr>
+      <w:bookmarkStart w:id="95" w:name="_Toc259521688"/>
+      <w:r>
+        <w:t>Dòng sự kiện</w:t>
+      </w:r>
+      <w:bookmarkEnd w:id="95"/>
+    </w:p>
+    <w:p>
+      <w:pPr>
+        <w:pStyle w:val="Heading3"/>
+        <w:tabs>
+          <w:tab w:val="num" w:pos="720"/>
+        </w:tabs>
+        <w:jc w:val="both"/>
+      </w:pPr>
+      <w:bookmarkStart w:id="96" w:name="_Toc259521689"/>
+      <w:r>
+        <w:t>Dòng sự kiện chính</w:t>
+      </w:r>
+      <w:bookmarkEnd w:id="96"/>
+    </w:p>
+    <w:p>
+      <w:pPr>
+        <w:spacing w:line="360" w:lineRule="auto"/>
+      </w:pPr>
+      <w:r>
+        <w:tab/>
+        <w:t>Use case bắt đầu khi học sinh chọn chức năng giải trí.</w:t>
+      </w:r>
+    </w:p>
+    <w:p>
+      <w:pPr>
+        <w:spacing w:line="360" w:lineRule="auto"/>
+      </w:pPr>
+      <w:r>
+        <w:tab/>
+        <w:t xml:space="preserve">Các phần giải trí sẽ được đưa ra: chơi game, </w:t>
+      </w:r>
+      <w:r>
+        <w:t>Test IQ</w:t>
+      </w:r>
+      <w:r>
+        <w:t>.</w:t>
+      </w:r>
+    </w:p>
+    <w:p>
+      <w:pPr>
+        <w:spacing w:line="360" w:lineRule="auto"/>
+      </w:pPr>
+      <w:r>
+        <w:lastRenderedPageBreak/>
+        <w:tab/>
+        <w:t xml:space="preserve">Học sinh chọn </w:t>
+      </w:r>
+      <w:r>
+        <w:t>Test IQ để làm, vừa làm vừa chơi</w:t>
+      </w:r>
+      <w:r>
+        <w:t>.</w:t>
+      </w:r>
+    </w:p>
+    <w:p>
+      <w:pPr>
+        <w:pStyle w:val="Heading3"/>
+        <w:tabs>
+          <w:tab w:val="num" w:pos="720"/>
+        </w:tabs>
+        <w:jc w:val="both"/>
+      </w:pPr>
+      <w:bookmarkStart w:id="97" w:name="_Toc259521690"/>
+      <w:r>
+        <w:t>Các dòng sự kiện khác</w:t>
+      </w:r>
+      <w:bookmarkEnd w:id="97"/>
+    </w:p>
+    <w:p>
+      <w:pPr>
+        <w:spacing w:line="360" w:lineRule="auto"/>
+      </w:pPr>
+      <w:r>
+        <w:tab/>
+        <w:t>Không có</w:t>
+      </w:r>
+    </w:p>
+    <w:p>
+      <w:pPr>
+        <w:pStyle w:val="Heading2"/>
+        <w:tabs>
+          <w:tab w:val="num" w:pos="576"/>
+        </w:tabs>
+        <w:ind w:left="576" w:hanging="576"/>
+        <w:jc w:val="both"/>
+      </w:pPr>
+      <w:bookmarkStart w:id="98" w:name="_Toc259521691"/>
+      <w:r>
+        <w:t>Các yêu cầu đặc biệt</w:t>
+      </w:r>
+      <w:bookmarkEnd w:id="98"/>
+    </w:p>
+    <w:p>
+      <w:pPr>
+        <w:spacing w:line="360" w:lineRule="auto"/>
+      </w:pPr>
+      <w:r>
+        <w:tab/>
+        <w:t>Không có.</w:t>
+      </w:r>
+    </w:p>
+    <w:p>
+      <w:pPr>
+        <w:pStyle w:val="Heading2"/>
+        <w:tabs>
+          <w:tab w:val="num" w:pos="576"/>
+        </w:tabs>
+        <w:ind w:left="576" w:hanging="576"/>
+        <w:jc w:val="both"/>
+      </w:pPr>
+      <w:bookmarkStart w:id="99" w:name="_Toc259521692"/>
+      <w:r>
+        <w:t>Các điều kiện tiên quyết</w:t>
+      </w:r>
+      <w:bookmarkEnd w:id="99"/>
+    </w:p>
+    <w:p>
+      <w:pPr>
+        <w:spacing w:line="360" w:lineRule="auto"/>
+      </w:pPr>
+      <w:r>
+        <w:tab/>
+        <w:t xml:space="preserve">Danh sách các phần giải trí có trong phần mềm: chơi game, </w:t>
+      </w:r>
+      <w:r>
+        <w:t>Test IQ</w:t>
+      </w:r>
+      <w:r>
+        <w:t>.</w:t>
+      </w:r>
+    </w:p>
+    <w:p>
+      <w:pPr>
+        <w:pStyle w:val="Heading2"/>
+        <w:tabs>
+          <w:tab w:val="num" w:pos="576"/>
+        </w:tabs>
+        <w:ind w:left="576" w:hanging="576"/>
+        <w:jc w:val="both"/>
+      </w:pPr>
+      <w:bookmarkStart w:id="100" w:name="_Toc259521693"/>
+      <w:r>
+        <w:t>Các kết quả</w:t>
+      </w:r>
+      <w:bookmarkEnd w:id="100"/>
+    </w:p>
+    <w:p>
+      <w:pPr>
+        <w:spacing w:line="360" w:lineRule="auto"/>
+      </w:pPr>
+      <w:r>
+        <w:tab/>
+        <w:t xml:space="preserve">Hiển thị màn hình </w:t>
+      </w:r>
+      <w:r>
+        <w:t>các câu hỏi để Test IQ</w:t>
+      </w:r>
+      <w:r>
+        <w:t>.</w:t>
+      </w:r>
+    </w:p>
+    <w:p>
+      <w:pPr>
+        <w:pStyle w:val="Heading2"/>
+        <w:tabs>
+          <w:tab w:val="num" w:pos="576"/>
+        </w:tabs>
+        <w:ind w:left="576" w:hanging="576"/>
+        <w:jc w:val="both"/>
+      </w:pPr>
+      <w:bookmarkStart w:id="101" w:name="_Toc259521694"/>
+      <w:r>
+        <w:t>Điểm mở rộng</w:t>
+      </w:r>
+      <w:bookmarkEnd w:id="101"/>
+    </w:p>
+    <w:p>
+      <w:pPr>
+        <w:spacing w:line="360" w:lineRule="auto"/>
+      </w:pPr>
+      <w:r>
+        <w:tab/>
+        <w:t>Không có.</w:t>
+      </w:r>
     </w:p>
     <w:p/>
     <w:sectPr>
-      <w:headerReference w:type="default" r:id="rId9"/>
-      <w:footerReference w:type="default" r:id="rId10"/>
+      <w:headerReference w:type="default" r:id="rId10"/>
+      <w:footerReference w:type="default" r:id="rId11"/>
       <w:endnotePr>
         <w:numFmt w:val="decimal"/>
       </w:endnotePr>
@@ -7435,7 +9327,7 @@
               <w:rStyle w:val="PageNumber"/>
               <w:noProof/>
             </w:rPr>
-            <w:t>10</w:t>
+            <w:t>5</w:t>
           </w:r>
           <w:r>
             <w:rPr>
@@ -7603,13 +9495,7 @@
         </w:tcPr>
         <w:p>
           <w:r>
-            <w:t xml:space="preserve">  Date:  1</w:t>
-          </w:r>
-          <w:r>
-            <w:t>8</w:t>
-          </w:r>
-          <w:r>
-            <w:t>/04/2010</w:t>
+            <w:t xml:space="preserve">  Date:  18/04/2010</w:t>
           </w:r>
         </w:p>
       </w:tc>
@@ -8095,6 +9981,26 @@
     </w:lvl>
   </w:abstractNum>
   <w:abstractNum w:abstractNumId="16">
+    <w:nsid w:val="5A2F0953"/>
+    <w:multiLevelType w:val="singleLevel"/>
+    <w:tmpl w:val="76681128"/>
+    <w:lvl w:ilvl="0">
+      <w:numFmt w:val="bullet"/>
+      <w:pStyle w:val="ToDoItem"/>
+      <w:lvlText w:val="-"/>
+      <w:lvlJc w:val="left"/>
+      <w:pPr>
+        <w:tabs>
+          <w:tab w:val="num" w:pos="360"/>
+        </w:tabs>
+        <w:ind w:left="360" w:hanging="360"/>
+      </w:pPr>
+      <w:rPr>
+        <w:rFonts w:hint="default"/>
+      </w:rPr>
+    </w:lvl>
+  </w:abstractNum>
+  <w:abstractNum w:abstractNumId="17">
     <w:nsid w:val="6D2F7D46"/>
     <w:multiLevelType w:val="singleLevel"/>
     <w:tmpl w:val="04090001"/>
@@ -8114,7 +10020,7 @@
       </w:rPr>
     </w:lvl>
   </w:abstractNum>
-  <w:abstractNum w:abstractNumId="17">
+  <w:abstractNum w:abstractNumId="18">
     <w:nsid w:val="71F21F2A"/>
     <w:multiLevelType w:val="singleLevel"/>
     <w:tmpl w:val="04090001"/>
@@ -8134,7 +10040,7 @@
       </w:rPr>
     </w:lvl>
   </w:abstractNum>
-  <w:abstractNum w:abstractNumId="18">
+  <w:abstractNum w:abstractNumId="19">
     <w:nsid w:val="743601FB"/>
     <w:multiLevelType w:val="singleLevel"/>
     <w:tmpl w:val="04090001"/>
@@ -8154,7 +10060,7 @@
       </w:rPr>
     </w:lvl>
   </w:abstractNum>
-  <w:abstractNum w:abstractNumId="19">
+  <w:abstractNum w:abstractNumId="20">
     <w:nsid w:val="756150CA"/>
     <w:multiLevelType w:val="singleLevel"/>
     <w:tmpl w:val="04090001"/>
@@ -8174,7 +10080,7 @@
       </w:rPr>
     </w:lvl>
   </w:abstractNum>
-  <w:abstractNum w:abstractNumId="20">
+  <w:abstractNum w:abstractNumId="21">
     <w:nsid w:val="7BE434D7"/>
     <w:multiLevelType w:val="singleLevel"/>
     <w:tmpl w:val="04090001"/>
@@ -8219,7 +10125,7 @@
     <w:abstractNumId w:val="10"/>
   </w:num>
   <w:num w:numId="4">
-    <w:abstractNumId w:val="20"/>
+    <w:abstractNumId w:val="21"/>
   </w:num>
   <w:num w:numId="5">
     <w:abstractNumId w:val="15"/>
@@ -8248,7 +10154,7 @@
     <w:abstractNumId w:val="2"/>
   </w:num>
   <w:num w:numId="9">
-    <w:abstractNumId w:val="19"/>
+    <w:abstractNumId w:val="20"/>
   </w:num>
   <w:num w:numId="10">
     <w:abstractNumId w:val="3"/>
@@ -8260,7 +10166,7 @@
     <w:abstractNumId w:val="9"/>
   </w:num>
   <w:num w:numId="13">
-    <w:abstractNumId w:val="18"/>
+    <w:abstractNumId w:val="19"/>
   </w:num>
   <w:num w:numId="14">
     <w:abstractNumId w:val="8"/>
@@ -8269,7 +10175,7 @@
     <w:abstractNumId w:val="4"/>
   </w:num>
   <w:num w:numId="16">
-    <w:abstractNumId w:val="17"/>
+    <w:abstractNumId w:val="18"/>
   </w:num>
   <w:num w:numId="17">
     <w:abstractNumId w:val="13"/>
@@ -8284,10 +10190,13 @@
     <w:abstractNumId w:val="7"/>
   </w:num>
   <w:num w:numId="21">
-    <w:abstractNumId w:val="16"/>
+    <w:abstractNumId w:val="17"/>
   </w:num>
   <w:num w:numId="22">
     <w:abstractNumId w:val="5"/>
+  </w:num>
+  <w:num w:numId="23">
+    <w:abstractNumId w:val="16"/>
   </w:num>
 </w:numbering>
 </file>
@@ -8622,6 +10531,7 @@
   <w:style w:type="character" w:default="1" w:styleId="DefaultParagraphFont">
     <w:name w:val="Default Paragraph Font"/>
     <w:uiPriority w:val="1"/>
+    <w:semiHidden/>
     <w:unhideWhenUsed/>
   </w:style>
   <w:style w:type="table" w:default="1" w:styleId="TableNormal">
@@ -9121,6 +11031,33 @@
       <w:color w:val="000000" w:themeColor="text1"/>
     </w:rPr>
   </w:style>
+  <w:style w:type="paragraph" w:customStyle="1" w:styleId="ToDoItem">
+    <w:name w:val="To Do Item"/>
+    <w:basedOn w:val="Normal"/>
+    <w:rsid w:val="00CC0389"/>
+    <w:pPr>
+      <w:numPr>
+        <w:numId w:val="23"/>
+      </w:numPr>
+    </w:pPr>
+    <w:rPr>
+      <w:rFonts w:eastAsia="MS Mincho"/>
+      <w:sz w:val="24"/>
+      <w:lang w:val="vi-VN"/>
+    </w:rPr>
+  </w:style>
+  <w:style w:type="character" w:styleId="FollowedHyperlink">
+    <w:name w:val="FollowedHyperlink"/>
+    <w:basedOn w:val="DefaultParagraphFont"/>
+    <w:uiPriority w:val="99"/>
+    <w:semiHidden/>
+    <w:unhideWhenUsed/>
+    <w:rsid w:val="0030212D"/>
+    <w:rPr>
+      <w:color w:val="800080" w:themeColor="followedHyperlink"/>
+      <w:u w:val="single"/>
+    </w:rPr>
+  </w:style>
 </w:styles>
 </file>
 
@@ -9412,7 +11349,7 @@
 </file>
 
 <file path=customXml/itemProps1.xml><?xml version="1.0" encoding="utf-8"?>
-<ds:datastoreItem xmlns:ds="http://schemas.openxmlformats.org/officeDocument/2006/customXml" ds:itemID="{743A32EE-FB70-492B-AAD5-7D31D3910139}">
+<ds:datastoreItem xmlns:ds="http://schemas.openxmlformats.org/officeDocument/2006/customXml" ds:itemID="{2300E0CA-2ACB-42E8-A9EC-3474E7A5FD8A}">
   <ds:schemaRefs>
     <ds:schemaRef ds:uri="http://schemas.openxmlformats.org/officeDocument/2006/bibliography"/>
   </ds:schemaRefs>

</xml_diff>